<commit_message>
now need the figure updates , figure 4 sort of done
</commit_message>
<xml_diff>
--- a/manuscript/v2/v3/v5/v6/v8/v9/v10/v11/v12/v_final/revisions.docx
+++ b/manuscript/v2/v3/v5/v6/v8/v9/v10/v11/v12/v_final/revisions.docx
@@ -131,7 +131,11 @@
       <w:r>
         <w:br/>
       </w:r>
-      <w:r/>
+      <w:r>
+        <w:rPr>
+          <w:highlight w:val="none"/>
+        </w:rPr>
+      </w:r>
     </w:p>
     <w:p>
       <w:pPr>
@@ -179,6 +183,7 @@
           <w:highlight w:val="none"/>
         </w:rPr>
       </w:r>
+      <w:r/>
     </w:p>
     <w:p>
       <w:pPr>
@@ -304,7 +309,11 @@
       <w:r>
         <w:t xml:space="preserve">”</w:t>
       </w:r>
-      <w:r/>
+      <w:r>
+        <w:rPr>
+          <w:highlight w:val="none"/>
+        </w:rPr>
+      </w:r>
     </w:p>
     <w:p>
       <w:pPr>
@@ -323,6 +332,7 @@
           <w:highlight w:val="none"/>
         </w:rPr>
       </w:r>
+      <w:r/>
     </w:p>
     <w:p>
       <w:pPr>
@@ -414,7 +424,11 @@
       <w:r>
         <w:t xml:space="preserve"> ...”</w:t>
       </w:r>
-      <w:r/>
+      <w:r>
+        <w:rPr>
+          <w:highlight w:val="none"/>
+        </w:rPr>
+      </w:r>
     </w:p>
     <w:p>
       <w:pPr>
@@ -433,6 +447,7 @@
           <w:highlight w:val="none"/>
         </w:rPr>
       </w:r>
+      <w:r/>
     </w:p>
     <w:p>
       <w:pPr>
@@ -491,6 +506,12 @@
           <w:highlight w:val="none"/>
         </w:rPr>
       </w:r>
+      <w:r>
+        <w:rPr>
+          <w:b/>
+          <w:bCs/>
+        </w:rPr>
+      </w:r>
     </w:p>
     <w:p>
       <w:pPr>
@@ -511,22 +532,14 @@
         <w:rPr>
           <w:highlight w:val="none"/>
         </w:rPr>
-        <w:t xml:space="preserve">SciPy and sciki-image were used for the analysis. We have now mentioned the specific modules used for edge detection, connected-component labelling, cubic spline interpolation and Nelder-Mead optimization alongside the corresponding algorithms in Pages 6 and 7. </w:t>
+        <w:t xml:space="preserve">SciPy </w:t>
       </w:r>
       <w:r>
         <w:rPr>
           <w:highlight w:val="none"/>
         </w:rPr>
+        <w:t xml:space="preserve">and sciki-image were used for the analysis. We have now mentioned the specific modules used for edge detection, connected-component labelling, cubic spline interpolation and Nelder-Mead optimization alongside the corresponding algorithms in Pages 6 and 7. </w:t>
       </w:r>
-      <w:r/>
-    </w:p>
-    <w:p>
-      <w:pPr>
-        <w:pBdr/>
-        <w:spacing/>
-        <w:ind/>
-        <w:rPr/>
-      </w:pPr>
       <w:r>
         <w:rPr>
           <w:highlight w:val="none"/>
@@ -537,6 +550,25 @@
           <w:highlight w:val="none"/>
         </w:rPr>
       </w:r>
+    </w:p>
+    <w:p>
+      <w:pPr>
+        <w:pBdr/>
+        <w:spacing/>
+        <w:ind/>
+        <w:rPr/>
+      </w:pPr>
+      <w:r>
+        <w:rPr>
+          <w:highlight w:val="none"/>
+        </w:rPr>
+      </w:r>
+      <w:r>
+        <w:rPr>
+          <w:highlight w:val="none"/>
+        </w:rPr>
+      </w:r>
+      <w:r/>
     </w:p>
     <w:p>
       <w:pPr>
@@ -581,6 +613,12 @@
           <w:highlight w:val="none"/>
         </w:rPr>
       </w:r>
+      <w:r>
+        <w:rPr>
+          <w:b/>
+          <w:bCs/>
+        </w:rPr>
+      </w:r>
     </w:p>
     <w:p>
       <w:pPr>
@@ -608,7 +646,11 @@
           <w:highlight w:val="none"/>
         </w:rPr>
       </w:r>
-      <w:r/>
+      <w:r>
+        <w:rPr>
+          <w:highlight w:val="none"/>
+        </w:rPr>
+      </w:r>
     </w:p>
     <w:p>
       <w:pPr>
@@ -627,6 +669,7 @@
           <w:highlight w:val="none"/>
         </w:rPr>
       </w:r>
+      <w:r/>
     </w:p>
     <w:p>
       <w:pPr>
@@ -669,18 +712,6 @@
         <w:br/>
         <w:t xml:space="preserve">The most distal point was used for the tibia for this study. However, the algorithm can be used with the proximal point as well. The same applies to the femur. </w:t>
       </w:r>
-      <w:r/>
-      <w:r>
-        <w:rPr>
-          <w:highlight w:val="none"/>
-        </w:rPr>
-      </w:r>
-      <w:r/>
-      <w:r>
-        <w:rPr>
-          <w:highlight w:val="none"/>
-        </w:rPr>
-      </w:r>
       <w:r>
         <w:rPr>
           <w:highlight w:val="none"/>
@@ -730,7 +761,12 @@
         </w:rPr>
         <w:t xml:space="preserve">What exactly justifies the 'semi' in the presented technique? I assume it is the selection of the connected component, that represents the bone (Step II)? Please clarify.</w:t>
       </w:r>
-      <w:r/>
+      <w:r>
+        <w:rPr>
+          <w:b/>
+          <w:bCs/>
+        </w:rPr>
+      </w:r>
     </w:p>
     <w:p>
       <w:pPr>
@@ -763,6 +799,7 @@
           <w:highlight w:val="none"/>
         </w:rPr>
       </w:r>
+      <w:r/>
     </w:p>
     <w:p>
       <w:pPr>
@@ -773,6 +810,11 @@
           <w:highlight w:val="none"/>
         </w:rPr>
       </w:pPr>
+      <w:r>
+        <w:rPr>
+          <w:highlight w:val="none"/>
+        </w:rPr>
+      </w:r>
       <w:r>
         <w:rPr>
           <w:highlight w:val="none"/>
@@ -843,15 +885,20 @@
         <w:br/>
         <w:t xml:space="preserve">Processing times were measured using a smartphone stopwatch. </w:t>
       </w:r>
-      <w:r/>
-      <w:r/>
+      <w:r>
+        <w:rPr>
+          <w:highlight w:val="none"/>
+        </w:rPr>
+      </w:r>
     </w:p>
     <w:p>
       <w:pPr>
         <w:pBdr/>
         <w:spacing/>
         <w:ind/>
-        <w:rPr/>
+        <w:rPr>
+          <w:highlight w:val="none"/>
+        </w:rPr>
       </w:pPr>
       <w:r>
         <w:rPr>
@@ -918,8 +965,101 @@
       </w:r>
       <w:r>
         <w:br/>
+        <w:t xml:space="preserve">We thank the reviewer for the suggestion. The colors in Figure 4 has been modified as shown below: </w:t>
       </w:r>
       <w:r/>
+    </w:p>
+    <w:p>
+      <w:pPr>
+        <w:pBdr/>
+        <w:spacing/>
+        <w:ind/>
+        <w:rPr/>
+      </w:pPr>
+      <w:r>
+        <w:rPr>
+          <w:highlight w:val="none"/>
+        </w:rPr>
+      </w:r>
+      <w:r>
+        <mc:AlternateContent>
+          <mc:Choice Requires="wpg">
+            <w:drawing>
+              <wp:inline xmlns:wp="http://schemas.openxmlformats.org/drawingml/2006/wordprocessingDrawing" distT="0" distB="0" distL="0" distR="0">
+                <wp:extent cx="5731510" cy="5811542"/>
+                <wp:effectExtent l="0" t="0" r="0" b="0"/>
+                <wp:docPr id="1" name=""/>
+                <wp:cNvGraphicFramePr>
+                  <a:graphicFrameLocks xmlns:a="http://schemas.openxmlformats.org/drawingml/2006/main" noChangeAspect="1"/>
+                </wp:cNvGraphicFramePr>
+                <a:graphic xmlns:a="http://schemas.openxmlformats.org/drawingml/2006/main">
+                  <a:graphicData uri="http://schemas.openxmlformats.org/drawingml/2006/picture">
+                    <pic:pic xmlns:pic="http://schemas.openxmlformats.org/drawingml/2006/picture">
+                      <pic:nvPicPr>
+                        <pic:cNvPr id="419091807" name=""/>
+                        <pic:cNvPicPr>
+                          <a:picLocks noChangeAspect="1"/>
+                        </pic:cNvPicPr>
+                        <pic:nvPr/>
+                      </pic:nvPicPr>
+                      <pic:blipFill>
+                        <a:blip r:embed="rId8"/>
+                        <a:stretch/>
+                      </pic:blipFill>
+                      <pic:spPr bwMode="auto">
+                        <a:xfrm>
+                          <a:off x="0" y="0"/>
+                          <a:ext cx="5731509" cy="5811541"/>
+                        </a:xfrm>
+                        <a:prstGeom prst="rect">
+                          <a:avLst/>
+                        </a:prstGeom>
+                      </pic:spPr>
+                    </pic:pic>
+                  </a:graphicData>
+                </a:graphic>
+              </wp:inline>
+            </w:drawing>
+          </mc:Choice>
+          <mc:Fallback>
+            <w:pict>
+              <v:shapetype id="_x0000_t75" coordsize="21600,21600" o:spt="75" o:preferrelative="t" path="m@4@5l@4@11@9@11@9@5xe" filled="f" stroked="f">
+                <v:stroke joinstyle="miter"/>
+                <v:formulas>
+                  <v:f eqn="if lineDrawn pixelLineWidth 0"/>
+                  <v:f eqn="sum @0 1 0"/>
+                  <v:f eqn="sum 0 0 @1"/>
+                  <v:f eqn="prod @2 1 2"/>
+                  <v:f eqn="prod @3 21600 pixelWidth"/>
+                  <v:f eqn="prod @3 21600 pixelHeight"/>
+                  <v:f eqn="sum @0 0 1"/>
+                  <v:f eqn="prod @6 1 2"/>
+                  <v:f eqn="prod @7 21600 pixelWidth"/>
+                  <v:f eqn="sum @8 21600 0"/>
+                  <v:f eqn="prod @7 21600 pixelHeight"/>
+                  <v:f eqn="sum @10 21600 0"/>
+                </v:formulas>
+                <v:path o:extrusionok="f" gradientshapeok="t" o:connecttype="rect"/>
+                <o:lock v:ext="edit" aspectratio="t"/>
+              </v:shapetype>
+              <v:shape id="_x0000_i0" o:spid="_x0000_s0" type="#_x0000_t75" style="width:451.30pt;height:457.60pt;mso-wrap-distance-left:0.00pt;mso-wrap-distance-top:0.00pt;mso-wrap-distance-right:0.00pt;mso-wrap-distance-bottom:0.00pt;z-index:1;" stroked="false">
+                <v:imagedata r:id="rId8" o:title=""/>
+                <o:lock v:ext="edit" rotation="t"/>
+              </v:shape>
+            </w:pict>
+          </mc:Fallback>
+        </mc:AlternateContent>
+      </w:r>
+      <w:r>
+        <w:rPr>
+          <w:highlight w:val="none"/>
+        </w:rPr>
+      </w:r>
+      <w:r>
+        <w:rPr>
+          <w:highlight w:val="none"/>
+        </w:rPr>
+      </w:r>
     </w:p>
     <w:p>
       <w:pPr>
@@ -970,19 +1110,19 @@
       </w:pPr>
       <w:r>
         <w:rPr>
-          <w:highlight w:val="red"/>
+          <w:highlight w:val="none"/>
         </w:rPr>
         <w:t xml:space="preserve">RE</w:t>
       </w:r>
       <w:r>
         <w:rPr>
-          <w:highlight w:val="red"/>
+          <w:highlight w:val="none"/>
         </w:rPr>
         <w:t xml:space="preserve">1.</w:t>
       </w:r>
       <w:r>
         <w:rPr>
-          <w:highlight w:val="red"/>
+          <w:highlight w:val="none"/>
         </w:rPr>
         <w:t xml:space="preserve">12:</w:t>
       </w:r>
@@ -1137,21 +1277,6 @@
       <w:r>
         <w:br/>
       </w:r>
-      <w:r/>
-    </w:p>
-    <w:p>
-      <w:pPr>
-        <w:pBdr/>
-        <w:spacing/>
-        <w:ind/>
-        <w:rPr/>
-      </w:pPr>
-      <w:r>
-        <w:rPr>
-          <w:highlight w:val="none"/>
-        </w:rPr>
-        <w:t xml:space="preserve">We thank the reviewer for this important question. We initially considered including the patella in our analysis. However, the patella exhibited less well-defined edges compared to the tibia and the femur during edge detection. Additionally, the patella had considerable through-slice motion which made it incompatible with our 2D rigid body tracking approach. </w:t>
-      </w:r>
       <w:r>
         <w:rPr>
           <w:highlight w:val="none"/>
@@ -1167,7 +1292,35 @@
       </w:pPr>
       <w:r>
         <w:rPr>
-          <w:highlight w:val="magenta"/>
+          <w:highlight w:val="none"/>
+        </w:rPr>
+        <w:t xml:space="preserve">We thank the reviewer for this important question. We initially considered including the patella in our a</w:t>
+      </w:r>
+      <w:r>
+        <w:rPr>
+          <w:highlight w:val="none"/>
+        </w:rPr>
+        <w:t xml:space="preserve">nalysis. However, the patella exhibited less well-defined edges compared to the tibia and the femur during edge detection. Additionally, the patella had considerable through-slice motion which made it incompatible with our 2D rigid body tracking approach. </w:t>
+      </w:r>
+      <w:r>
+        <w:rPr>
+          <w:highlight w:val="none"/>
+        </w:rPr>
+      </w:r>
+      <w:r/>
+    </w:p>
+    <w:p>
+      <w:pPr>
+        <w:pBdr/>
+        <w:spacing/>
+        <w:ind/>
+        <w:rPr>
+          <w:highlight w:val="none"/>
+        </w:rPr>
+      </w:pPr>
+      <w:r>
+        <w:rPr>
+          <w:highlight w:val="none"/>
         </w:rPr>
         <w:t xml:space="preserve">RE2.2</w:t>
       </w:r>
@@ -1190,6 +1343,79 @@
       </w:r>
       <w:r>
         <w:br/>
+        <w:t xml:space="preserve">We thank the reviewer for this insightful suggestion. While our current motion device would require substantial modifications for open-bore systems, the tracking algorithm itself operates directly on image data regardless</w:t>
+      </w:r>
+      <w:r>
+        <w:t xml:space="preserve"> of the scanner type. The algortihm’s edge detection approach could potentially maintain effectiveness even with lower signal-to-noise ratios typical of open-bore systems. We have added the following text to manuscript in the discussion section on Page 12:</w:t>
+      </w:r>
+      <w:r>
+        <w:rPr>
+          <w:highlight w:val="none"/>
+        </w:rPr>
+      </w:r>
+      <w:r>
+        <w:rPr>
+          <w:highlight w:val="none"/>
+        </w:rPr>
+      </w:r>
+    </w:p>
+    <w:p>
+      <w:pPr>
+        <w:pBdr/>
+        <w:spacing/>
+        <w:ind/>
+        <w:rPr/>
+      </w:pPr>
+      <w:r>
+        <w:rPr>
+          <w:highlight w:val="none"/>
+        </w:rPr>
+      </w:r>
+      <w:r>
+        <w:rPr>
+          <w:rFonts w:ascii="Verdana" w:hAnsi="Verdana"/>
+          <w:highlight w:val="none"/>
+        </w:rPr>
+        <w:t xml:space="preserve">“</w:t>
+      </w:r>
+      <w:r>
+        <w:rPr>
+          <w:rFonts w:ascii="Verdana" w:hAnsi="Verdana"/>
+          <w:highlight w:val="yellow"/>
+        </w:rPr>
+        <w:t xml:space="preserve">Another limitation of the current approach is the restricted range of motion inherent to closed-bore MRI systems. Our participants achieved knee flexion between 30-46 degrees, which limits </w:t>
+      </w:r>
+      <w:r>
+        <w:rPr>
+          <w:rFonts w:ascii="Verdana" w:hAnsi="Verdana"/>
+          <w:highlight w:val="yellow"/>
+        </w:rPr>
+        <w:t xml:space="preserve">assessment of deep flexion patterns. Open-bore MRI systems could provide substantially greater range of motion for more comprehensive kinematic analysis. However, such systems typically operate at lower magnetic field strengths, resulting in reduced signal</w:t>
+      </w:r>
+      <w:r>
+        <w:rPr>
+          <w:rFonts w:ascii="Verdana" w:hAnsi="Verdana"/>
+          <w:highlight w:val="yellow"/>
+        </w:rPr>
+        <w:t xml:space="preserve">-to-noise ratio and longer acquisition times. Nevertheless, the distinct contrast between cortical bone and surrounding soft tissues may </w:t>
+      </w:r>
+      <w:r>
+        <w:rPr>
+          <w:rFonts w:ascii="Verdana" w:hAnsi="Verdana"/>
+          <w:highlight w:val="yellow"/>
+        </w:rPr>
+        <w:t xml:space="preserve">provide sufficient edge definition for reliable bone boundary detection even at lower field strengths. Future validation studies in open-bore systems would confirm the robustness of our edge-based tracking approach and enable full range-of-motion analysis.</w:t>
+      </w:r>
+      <w:r>
+        <w:rPr>
+          <w:highlight w:val="none"/>
+        </w:rPr>
+        <w:t xml:space="preserve">”</w:t>
+      </w:r>
+      <w:r>
+        <w:rPr>
+          <w:highlight w:val="none"/>
+        </w:rPr>
       </w:r>
       <w:r/>
     </w:p>
@@ -1249,13 +1475,30 @@
         <w:rPr>
           <w:highlight w:val="none"/>
         </w:rPr>
-        <w:t xml:space="preserve">Although not utilized in this study, our device includes weight-loading capability, which increases the resistance during flexion-extension. This added load may accentuate pathological translation patterns in ligament-deficient knees, though this differs from the direct AP forces applied in drawer tests. </w:t>
+        <w:t xml:space="preserve">Although not utilized in this study, our device in</w:t>
       </w:r>
       <w:r>
         <w:rPr>
           <w:highlight w:val="none"/>
         </w:rPr>
-        <w:t xml:space="preserve">Therefore, while our method could potentially detect abnormal translation patterns associated with PCL/ACL injuries, it cannot replicate or quantitatively assess drawer tests specifically, as these require controlled anterior-posterior force application rather than rotational resistance  our setup provides. </w:t>
+        <w:t xml:space="preserve">cludes weight-loading capability, which increases the resistance during flexion-extension. This added load may accentuate pathological translation patterns in ligament-deficient knees, though this differs from the direct AP forces applied in drawer tests. </w:t>
+      </w:r>
+      <w:r>
+        <w:rPr>
+          <w:highlight w:val="none"/>
+        </w:rPr>
+        <w:t xml:space="preserve">Therefore, while our method could potentially detect </w:t>
+      </w:r>
+      <w:r>
+        <w:rPr>
+          <w:highlight w:val="none"/>
+        </w:rPr>
+        <w:t xml:space="preserve">abnormal translation patterns associated with PCL/ACL injuries, it cannot replicate or quantitatively assess drawer tests specifically, as these require controlled anterior-posterior force application rather than rotational resistance  our setup provides. </w:t>
+      </w:r>
+      <w:r>
+        <w:rPr>
+          <w:highlight w:val="none"/>
+        </w:rPr>
       </w:r>
       <w:r>
         <w:rPr>
@@ -1288,15 +1531,20 @@
       </w:r>
       <w:r>
         <w:br/>
-        <w:t xml:space="preserve">The alignment error can achieve sub-pixel precision because our optimization operates in continuous coordinate space. While the Canny edge detection produces binary edges at discrete pixel locations, our transformation parameters are continuous values. This allows the 80 reference points to be positioned at any fractional pixel coordinates. The reported alignment error (0.40 </w:t>
+        <w:t xml:space="preserve">The alignment error can achieve sub-pixel precision because our optimization operates in continuous coordinate space. Whil</w:t>
+      </w:r>
+      <w:r>
+        <w:t xml:space="preserve">e the Canny edge detection produces binary edges at discrete pixel locations, our transformation parameters are continuous values. This allows the 80 reference points to be positioned at any fractional pixel coordinates. The reported alignment error (0.40 </w:t>
       </w:r>
       <w:r>
         <w:t xml:space="preserve">±</w:t>
       </w:r>
       <w:r>
-        <w:t xml:space="preserve"> 0.02 mm) represents the average distance between these continuously-positioned reference points and their nearest edge pixels. We are not claiming to resolve features smaller than the voxel size, but rather optimizing alignment in continuous coordinate space. </w:t>
+        <w:t xml:space="preserve"> 0.02</w:t>
       </w:r>
-      <w:r/>
+      <w:r>
+        <w:t xml:space="preserve"> mm) represents the average distance between these continuously-positioned reference points and their nearest edge pixels. We are not claiming to resolve features smaller than the voxel size, but rather optimizing alignment in continuous coordinate space. </w:t>
+      </w:r>
       <w:r/>
     </w:p>
     <w:p>
@@ -1381,7 +1629,6 @@
         </w:rPr>
         <w:t xml:space="preserve">This acquisition protocol captured a single 3mm thick sagittal slice.</w:t>
       </w:r>
-      <w:r/>
       <w:r>
         <w:rPr>
           <w:highlight w:val="none"/>
@@ -1391,7 +1638,6 @@
       </w:r>
       <w:r>
         <w:rPr>
-          <w:highlight w:val="yellow"/>
           <w:vertAlign w:val="baseline"/>
         </w:rPr>
       </w:r>
@@ -1433,7 +1679,10 @@
       </w:r>
       <w:r>
         <w:br/>
-        <w:t xml:space="preserve">We thank the reviewer for raising this important point. Through-plane motion is indeed a limitation of our 2D tracking method. We are currently working on 3D dynamic acquisition that addresses this limitation. We have added the following text at the end of the discussion section at the end of Page 12: </w:t>
+        <w:t xml:space="preserve">We thank the reviewer for raising this importan</w:t>
+      </w:r>
+      <w:r>
+        <w:t xml:space="preserve">t point. Through-plane motion is indeed a limitation of our 2D tracking method. We are currently working on 3D dynamic acquisition that addresses this limitation. We have added the following text at the end of the discussion section at the end of Page 12: </w:t>
       </w:r>
       <w:r/>
     </w:p>
@@ -1451,7 +1700,6 @@
       <w:r>
         <w:t xml:space="preserve">“ </w:t>
       </w:r>
-      <w:r/>
       <w:r>
         <w:rPr>
           <w:rFonts w:ascii="Verdana" w:hAnsi="Verdana"/>
@@ -1474,10 +1722,7 @@
         <w:t xml:space="preserve">ugh-plane motion occurs, the bone appearances in the fixed sagittal slice change, resulting in elevated cost function values that indicate compromised tracking accuracy. Future work could address this limitation by extending the method to 3D acquisitions. </w:t>
       </w:r>
       <w:r>
-        <w:rPr>
-          <w:rFonts w:ascii="Verdana" w:hAnsi="Verdana"/>
-          <w:highlight w:val="yellow"/>
-        </w:rPr>
+        <w:t xml:space="preserve">  “  </w:t>
       </w:r>
       <w:r>
         <w:rPr>
@@ -1485,12 +1730,6 @@
           <w:highlight w:val="yellow"/>
         </w:rPr>
       </w:r>
-      <w:r>
-        <w:t xml:space="preserve">  “  </w:t>
-      </w:r>
-      <w:r/>
-      <w:r/>
-      <w:r/>
       <w:r>
         <w:rPr>
           <w:rFonts w:ascii="Verdana" w:hAnsi="Verdana"/>
@@ -1525,7 +1764,13 @@
         </w:rPr>
         <w:t xml:space="preserve">A "semi-automated pipeline" is reported. It should be indicated at which points interventions by the examiner are necessary.</w:t>
       </w:r>
-      <w:r/>
+      <w:r>
+        <w:rPr>
+          <w:b/>
+          <w:bCs/>
+          <w:highlight w:val="none"/>
+        </w:rPr>
+      </w:r>
     </w:p>
     <w:p>
       <w:pPr>
@@ -1552,7 +1797,6 @@
         </w:rPr>
         <w:t xml:space="preserve">The semi-automated approach required manual intervention at two stages: one-time optimization of edge detection parameters for the given image-contrast and resolution, and manual selection of labeled components representing the bone edges of interest. </w:t>
       </w:r>
-      <w:r/>
       <w:r>
         <w:rPr>
           <w:b w:val="0"/>
@@ -1560,6 +1804,12 @@
           <w:highlight w:val="none"/>
         </w:rPr>
         <w:t xml:space="preserve">“ </w:t>
+      </w:r>
+      <w:r>
+        <w:rPr>
+          <w:b w:val="0"/>
+          <w:bCs w:val="0"/>
+        </w:rPr>
       </w:r>
       <w:r>
         <w:rPr>
@@ -1590,7 +1840,6 @@
         <w:ind/>
         <w:rPr/>
       </w:pPr>
-      <w:r/>
       <w:r>
         <w:separator/>
       </w:r>
@@ -1605,7 +1854,6 @@
         <w:ind/>
         <w:rPr/>
       </w:pPr>
-      <w:r/>
       <w:r>
         <w:continuationSeparator/>
       </w:r>
@@ -1625,7 +1873,6 @@
         <w:ind/>
         <w:rPr/>
       </w:pPr>
-      <w:r/>
       <w:r>
         <w:separator/>
       </w:r>
@@ -1640,7 +1887,6 @@
         <w:ind/>
         <w:rPr/>
       </w:pPr>
-      <w:r/>
       <w:r>
         <w:continuationSeparator/>
       </w:r>
@@ -1809,9 +2055,9 @@
     <w:lsdException w:name="Bibliography" w:uiPriority="37"/>
     <w:lsdException w:name="TOC Heading" w:uiPriority="39" w:qFormat="1"/>
   </w:latentStyles>
-  <w:style w:type="table" w:styleId="11">
+  <w:style w:type="table" w:styleId="697">
     <w:name w:val="Table Grid"/>
-    <w:basedOn w:val="671"/>
+    <w:basedOn w:val="863"/>
     <w:uiPriority w:val="59"/>
     <w:pPr>
       <w:pBdr/>
@@ -2008,9 +2254,9 @@
       </w:tcPr>
     </w:tblStylePr>
   </w:style>
-  <w:style w:type="table" w:styleId="12">
+  <w:style w:type="table" w:styleId="698">
     <w:name w:val="Table Grid Light"/>
-    <w:basedOn w:val="671"/>
+    <w:basedOn w:val="863"/>
     <w:uiPriority w:val="59"/>
     <w:pPr>
       <w:pBdr/>
@@ -2207,9 +2453,9 @@
       </w:tcPr>
     </w:tblStylePr>
   </w:style>
-  <w:style w:type="table" w:styleId="13">
+  <w:style w:type="table" w:styleId="699">
     <w:name w:val="Plain Table 1"/>
-    <w:basedOn w:val="671"/>
+    <w:basedOn w:val="863"/>
     <w:uiPriority w:val="59"/>
     <w:pPr>
       <w:pBdr/>
@@ -2432,9 +2678,9 @@
       </w:tcPr>
     </w:tblStylePr>
   </w:style>
-  <w:style w:type="table" w:styleId="14">
+  <w:style w:type="table" w:styleId="700">
     <w:name w:val="Plain Table 2"/>
-    <w:basedOn w:val="671"/>
+    <w:basedOn w:val="863"/>
     <w:uiPriority w:val="59"/>
     <w:pPr>
       <w:pBdr/>
@@ -2665,9 +2911,9 @@
       </w:tcPr>
     </w:tblStylePr>
   </w:style>
-  <w:style w:type="table" w:styleId="15">
+  <w:style w:type="table" w:styleId="701">
     <w:name w:val="Plain Table 3"/>
-    <w:basedOn w:val="671"/>
+    <w:basedOn w:val="863"/>
     <w:uiPriority w:val="99"/>
     <w:pPr>
       <w:pBdr/>
@@ -2895,9 +3141,9 @@
       </w:tcPr>
     </w:tblStylePr>
   </w:style>
-  <w:style w:type="table" w:styleId="16">
+  <w:style w:type="table" w:styleId="702">
     <w:name w:val="Plain Table 4"/>
-    <w:basedOn w:val="671"/>
+    <w:basedOn w:val="863"/>
     <w:uiPriority w:val="99"/>
     <w:pPr>
       <w:pBdr/>
@@ -3111,9 +3357,9 @@
       </w:tcPr>
     </w:tblStylePr>
   </w:style>
-  <w:style w:type="table" w:styleId="17">
+  <w:style w:type="table" w:styleId="703">
     <w:name w:val="Plain Table 5"/>
-    <w:basedOn w:val="671"/>
+    <w:basedOn w:val="863"/>
     <w:uiPriority w:val="99"/>
     <w:pPr>
       <w:pBdr/>
@@ -3344,9 +3590,9 @@
       </w:tcPr>
     </w:tblStylePr>
   </w:style>
-  <w:style w:type="table" w:styleId="18">
+  <w:style w:type="table" w:styleId="704">
     <w:name w:val="Grid Table 1 Light"/>
-    <w:basedOn w:val="671"/>
+    <w:basedOn w:val="863"/>
     <w:uiPriority w:val="99"/>
     <w:pPr>
       <w:pBdr/>
@@ -3567,9 +3813,9 @@
       </w:tcPr>
     </w:tblStylePr>
   </w:style>
-  <w:style w:type="table" w:styleId="19">
+  <w:style w:type="table" w:styleId="705">
     <w:name w:val="Grid Table 1 Light - Accent 1"/>
-    <w:basedOn w:val="671"/>
+    <w:basedOn w:val="863"/>
     <w:uiPriority w:val="99"/>
     <w:pPr>
       <w:pBdr/>
@@ -3790,9 +4036,9 @@
       </w:tcPr>
     </w:tblStylePr>
   </w:style>
-  <w:style w:type="table" w:styleId="20">
+  <w:style w:type="table" w:styleId="706">
     <w:name w:val="Grid Table 1 Light - Accent 2"/>
-    <w:basedOn w:val="671"/>
+    <w:basedOn w:val="863"/>
     <w:uiPriority w:val="99"/>
     <w:pPr>
       <w:pBdr/>
@@ -4013,9 +4259,9 @@
       </w:tcPr>
     </w:tblStylePr>
   </w:style>
-  <w:style w:type="table" w:styleId="21">
+  <w:style w:type="table" w:styleId="707">
     <w:name w:val="Grid Table 1 Light - Accent 3"/>
-    <w:basedOn w:val="671"/>
+    <w:basedOn w:val="863"/>
     <w:uiPriority w:val="99"/>
     <w:pPr>
       <w:pBdr/>
@@ -4236,9 +4482,9 @@
       </w:tcPr>
     </w:tblStylePr>
   </w:style>
-  <w:style w:type="table" w:styleId="22">
+  <w:style w:type="table" w:styleId="708">
     <w:name w:val="Grid Table 1 Light - Accent 4"/>
-    <w:basedOn w:val="671"/>
+    <w:basedOn w:val="863"/>
     <w:uiPriority w:val="99"/>
     <w:pPr>
       <w:pBdr/>
@@ -4459,9 +4705,9 @@
       </w:tcPr>
     </w:tblStylePr>
   </w:style>
-  <w:style w:type="table" w:styleId="23">
+  <w:style w:type="table" w:styleId="709">
     <w:name w:val="Grid Table 1 Light - Accent 5"/>
-    <w:basedOn w:val="671"/>
+    <w:basedOn w:val="863"/>
     <w:uiPriority w:val="99"/>
     <w:pPr>
       <w:pBdr/>
@@ -4682,9 +4928,9 @@
       </w:tcPr>
     </w:tblStylePr>
   </w:style>
-  <w:style w:type="table" w:styleId="24">
+  <w:style w:type="table" w:styleId="710">
     <w:name w:val="Grid Table 1 Light - Accent 6"/>
-    <w:basedOn w:val="671"/>
+    <w:basedOn w:val="863"/>
     <w:uiPriority w:val="99"/>
     <w:pPr>
       <w:pBdr/>
@@ -4905,9 +5151,9 @@
       </w:tcPr>
     </w:tblStylePr>
   </w:style>
-  <w:style w:type="table" w:styleId="25">
+  <w:style w:type="table" w:styleId="711">
     <w:name w:val="Grid Table 2"/>
-    <w:basedOn w:val="671"/>
+    <w:basedOn w:val="863"/>
     <w:uiPriority w:val="99"/>
     <w:pPr>
       <w:pBdr/>
@@ -5137,9 +5383,9 @@
       </w:tcPr>
     </w:tblStylePr>
   </w:style>
-  <w:style w:type="table" w:styleId="26">
+  <w:style w:type="table" w:styleId="712">
     <w:name w:val="Grid Table 2 - Accent 1"/>
-    <w:basedOn w:val="671"/>
+    <w:basedOn w:val="863"/>
     <w:uiPriority w:val="99"/>
     <w:pPr>
       <w:pBdr/>
@@ -5369,9 +5615,9 @@
       </w:tcPr>
     </w:tblStylePr>
   </w:style>
-  <w:style w:type="table" w:styleId="27">
+  <w:style w:type="table" w:styleId="713">
     <w:name w:val="Grid Table 2 - Accent 2"/>
-    <w:basedOn w:val="671"/>
+    <w:basedOn w:val="863"/>
     <w:uiPriority w:val="99"/>
     <w:pPr>
       <w:pBdr/>
@@ -5601,9 +5847,9 @@
       </w:tcPr>
     </w:tblStylePr>
   </w:style>
-  <w:style w:type="table" w:styleId="28">
+  <w:style w:type="table" w:styleId="714">
     <w:name w:val="Grid Table 2 - Accent 3"/>
-    <w:basedOn w:val="671"/>
+    <w:basedOn w:val="863"/>
     <w:uiPriority w:val="99"/>
     <w:pPr>
       <w:pBdr/>
@@ -5833,9 +6079,9 @@
       </w:tcPr>
     </w:tblStylePr>
   </w:style>
-  <w:style w:type="table" w:styleId="29">
+  <w:style w:type="table" w:styleId="715">
     <w:name w:val="Grid Table 2 - Accent 4"/>
-    <w:basedOn w:val="671"/>
+    <w:basedOn w:val="863"/>
     <w:uiPriority w:val="99"/>
     <w:pPr>
       <w:pBdr/>
@@ -6065,9 +6311,9 @@
       </w:tcPr>
     </w:tblStylePr>
   </w:style>
-  <w:style w:type="table" w:styleId="30">
+  <w:style w:type="table" w:styleId="716">
     <w:name w:val="Grid Table 2 - Accent 5"/>
-    <w:basedOn w:val="671"/>
+    <w:basedOn w:val="863"/>
     <w:uiPriority w:val="99"/>
     <w:pPr>
       <w:pBdr/>
@@ -6297,9 +6543,9 @@
       </w:tcPr>
     </w:tblStylePr>
   </w:style>
-  <w:style w:type="table" w:styleId="31">
+  <w:style w:type="table" w:styleId="717">
     <w:name w:val="Grid Table 2 - Accent 6"/>
-    <w:basedOn w:val="671"/>
+    <w:basedOn w:val="863"/>
     <w:uiPriority w:val="99"/>
     <w:pPr>
       <w:pBdr/>
@@ -6529,9 +6775,9 @@
       </w:tcPr>
     </w:tblStylePr>
   </w:style>
-  <w:style w:type="table" w:styleId="32">
+  <w:style w:type="table" w:styleId="718">
     <w:name w:val="Grid Table 3"/>
-    <w:basedOn w:val="671"/>
+    <w:basedOn w:val="863"/>
     <w:uiPriority w:val="99"/>
     <w:pPr>
       <w:pBdr/>
@@ -6630,29 +6876,6 @@
         <w:tblBorders/>
       </w:tblPr>
       <w:tcPr>
-        <w:shd w:color="ffffff"/>
-        <w:tcBorders>
-          <w:top w:val="none" w:color="000000" w:sz="4" w:space="0"/>
-          <w:left w:val="none" w:color="000000" w:sz="4" w:space="0"/>
-          <w:bottom w:val="none" w:color="000000" w:sz="4" w:space="0"/>
-          <w:right w:val="none" w:color="000000" w:sz="4" w:space="0"/>
-        </w:tcBorders>
-      </w:tcPr>
-    </w:tblStylePr>
-    <w:tblStylePr w:type="firstRow">
-      <w:rPr>
-        <w:b/>
-        <w:color w:val="404040"/>
-      </w:rPr>
-      <w:pPr>
-        <w:pBdr/>
-        <w:spacing/>
-        <w:ind/>
-      </w:pPr>
-      <w:tblPr>
-        <w:tblBorders/>
-      </w:tblPr>
-      <w:tcPr>
         <w:shd w:val="clear" w:color="ffffff"/>
         <w:tcBorders>
           <w:top w:val="none" w:color="000000" w:sz="4" w:space="0"/>
@@ -6662,30 +6885,7 @@
         </w:tcBorders>
       </w:tcPr>
     </w:tblStylePr>
-    <w:tblStylePr w:type="lastCol">
-      <w:rPr>
-        <w:i/>
-        <w:color w:val="404040"/>
-      </w:rPr>
-      <w:pPr>
-        <w:pBdr/>
-        <w:spacing/>
-        <w:ind/>
-      </w:pPr>
-      <w:tblPr>
-        <w:tblBorders/>
-      </w:tblPr>
-      <w:tcPr>
-        <w:shd w:color="ffffff"/>
-        <w:tcBorders>
-          <w:top w:val="none" w:color="000000" w:sz="4" w:space="0"/>
-          <w:left w:val="none" w:color="000000" w:sz="4" w:space="0"/>
-          <w:bottom w:val="none" w:color="000000" w:sz="4" w:space="0"/>
-          <w:right w:val="none" w:color="000000" w:sz="4" w:space="0"/>
-        </w:tcBorders>
-      </w:tcPr>
-    </w:tblStylePr>
-    <w:tblStylePr w:type="lastRow">
+    <w:tblStylePr w:type="firstRow">
       <w:rPr>
         <w:b/>
         <w:color w:val="404040"/>
@@ -6708,6 +6908,52 @@
         </w:tcBorders>
       </w:tcPr>
     </w:tblStylePr>
+    <w:tblStylePr w:type="lastCol">
+      <w:rPr>
+        <w:i/>
+        <w:color w:val="404040"/>
+      </w:rPr>
+      <w:pPr>
+        <w:pBdr/>
+        <w:spacing/>
+        <w:ind/>
+      </w:pPr>
+      <w:tblPr>
+        <w:tblBorders/>
+      </w:tblPr>
+      <w:tcPr>
+        <w:shd w:val="clear" w:color="ffffff"/>
+        <w:tcBorders>
+          <w:top w:val="none" w:color="000000" w:sz="4" w:space="0"/>
+          <w:left w:val="none" w:color="000000" w:sz="4" w:space="0"/>
+          <w:bottom w:val="none" w:color="000000" w:sz="4" w:space="0"/>
+          <w:right w:val="none" w:color="000000" w:sz="4" w:space="0"/>
+        </w:tcBorders>
+      </w:tcPr>
+    </w:tblStylePr>
+    <w:tblStylePr w:type="lastRow">
+      <w:rPr>
+        <w:b/>
+        <w:color w:val="404040"/>
+      </w:rPr>
+      <w:pPr>
+        <w:pBdr/>
+        <w:spacing/>
+        <w:ind/>
+      </w:pPr>
+      <w:tblPr>
+        <w:tblBorders/>
+      </w:tblPr>
+      <w:tcPr>
+        <w:shd w:val="clear" w:color="ffffff"/>
+        <w:tcBorders>
+          <w:top w:val="none" w:color="000000" w:sz="4" w:space="0"/>
+          <w:left w:val="none" w:color="000000" w:sz="4" w:space="0"/>
+          <w:bottom w:val="none" w:color="000000" w:sz="4" w:space="0"/>
+          <w:right w:val="none" w:color="000000" w:sz="4" w:space="0"/>
+        </w:tcBorders>
+      </w:tcPr>
+    </w:tblStylePr>
     <w:tblStylePr w:type="nwCell">
       <w:pPr>
         <w:pBdr/>
@@ -6774,9 +7020,9 @@
       </w:tcPr>
     </w:tblStylePr>
   </w:style>
-  <w:style w:type="table" w:styleId="33">
+  <w:style w:type="table" w:styleId="719">
     <w:name w:val="Grid Table 3 - Accent 1"/>
-    <w:basedOn w:val="671"/>
+    <w:basedOn w:val="863"/>
     <w:uiPriority w:val="99"/>
     <w:pPr>
       <w:pBdr/>
@@ -6875,29 +7121,6 @@
         <w:tblBorders/>
       </w:tblPr>
       <w:tcPr>
-        <w:shd w:color="ffffff"/>
-        <w:tcBorders>
-          <w:top w:val="none" w:color="000000" w:sz="4" w:space="0"/>
-          <w:left w:val="none" w:color="000000" w:sz="4" w:space="0"/>
-          <w:bottom w:val="none" w:color="000000" w:sz="4" w:space="0"/>
-          <w:right w:val="none" w:color="000000" w:sz="4" w:space="0"/>
-        </w:tcBorders>
-      </w:tcPr>
-    </w:tblStylePr>
-    <w:tblStylePr w:type="firstRow">
-      <w:rPr>
-        <w:b/>
-        <w:color w:val="404040"/>
-      </w:rPr>
-      <w:pPr>
-        <w:pBdr/>
-        <w:spacing/>
-        <w:ind/>
-      </w:pPr>
-      <w:tblPr>
-        <w:tblBorders/>
-      </w:tblPr>
-      <w:tcPr>
         <w:shd w:val="clear" w:color="ffffff"/>
         <w:tcBorders>
           <w:top w:val="none" w:color="000000" w:sz="4" w:space="0"/>
@@ -6907,30 +7130,7 @@
         </w:tcBorders>
       </w:tcPr>
     </w:tblStylePr>
-    <w:tblStylePr w:type="lastCol">
-      <w:rPr>
-        <w:i/>
-        <w:color w:val="404040"/>
-      </w:rPr>
-      <w:pPr>
-        <w:pBdr/>
-        <w:spacing/>
-        <w:ind/>
-      </w:pPr>
-      <w:tblPr>
-        <w:tblBorders/>
-      </w:tblPr>
-      <w:tcPr>
-        <w:shd w:color="ffffff"/>
-        <w:tcBorders>
-          <w:top w:val="none" w:color="000000" w:sz="4" w:space="0"/>
-          <w:left w:val="none" w:color="000000" w:sz="4" w:space="0"/>
-          <w:bottom w:val="none" w:color="000000" w:sz="4" w:space="0"/>
-          <w:right w:val="none" w:color="000000" w:sz="4" w:space="0"/>
-        </w:tcBorders>
-      </w:tcPr>
-    </w:tblStylePr>
-    <w:tblStylePr w:type="lastRow">
+    <w:tblStylePr w:type="firstRow">
       <w:rPr>
         <w:b/>
         <w:color w:val="404040"/>
@@ -6953,6 +7153,52 @@
         </w:tcBorders>
       </w:tcPr>
     </w:tblStylePr>
+    <w:tblStylePr w:type="lastCol">
+      <w:rPr>
+        <w:i/>
+        <w:color w:val="404040"/>
+      </w:rPr>
+      <w:pPr>
+        <w:pBdr/>
+        <w:spacing/>
+        <w:ind/>
+      </w:pPr>
+      <w:tblPr>
+        <w:tblBorders/>
+      </w:tblPr>
+      <w:tcPr>
+        <w:shd w:val="clear" w:color="ffffff"/>
+        <w:tcBorders>
+          <w:top w:val="none" w:color="000000" w:sz="4" w:space="0"/>
+          <w:left w:val="none" w:color="000000" w:sz="4" w:space="0"/>
+          <w:bottom w:val="none" w:color="000000" w:sz="4" w:space="0"/>
+          <w:right w:val="none" w:color="000000" w:sz="4" w:space="0"/>
+        </w:tcBorders>
+      </w:tcPr>
+    </w:tblStylePr>
+    <w:tblStylePr w:type="lastRow">
+      <w:rPr>
+        <w:b/>
+        <w:color w:val="404040"/>
+      </w:rPr>
+      <w:pPr>
+        <w:pBdr/>
+        <w:spacing/>
+        <w:ind/>
+      </w:pPr>
+      <w:tblPr>
+        <w:tblBorders/>
+      </w:tblPr>
+      <w:tcPr>
+        <w:shd w:val="clear" w:color="ffffff"/>
+        <w:tcBorders>
+          <w:top w:val="none" w:color="000000" w:sz="4" w:space="0"/>
+          <w:left w:val="none" w:color="000000" w:sz="4" w:space="0"/>
+          <w:bottom w:val="none" w:color="000000" w:sz="4" w:space="0"/>
+          <w:right w:val="none" w:color="000000" w:sz="4" w:space="0"/>
+        </w:tcBorders>
+      </w:tcPr>
+    </w:tblStylePr>
     <w:tblStylePr w:type="nwCell">
       <w:pPr>
         <w:pBdr/>
@@ -7019,9 +7265,9 @@
       </w:tcPr>
     </w:tblStylePr>
   </w:style>
-  <w:style w:type="table" w:styleId="34">
+  <w:style w:type="table" w:styleId="720">
     <w:name w:val="Grid Table 3 - Accent 2"/>
-    <w:basedOn w:val="671"/>
+    <w:basedOn w:val="863"/>
     <w:uiPriority w:val="99"/>
     <w:pPr>
       <w:pBdr/>
@@ -7120,29 +7366,6 @@
         <w:tblBorders/>
       </w:tblPr>
       <w:tcPr>
-        <w:shd w:color="ffffff"/>
-        <w:tcBorders>
-          <w:top w:val="none" w:color="000000" w:sz="4" w:space="0"/>
-          <w:left w:val="none" w:color="000000" w:sz="4" w:space="0"/>
-          <w:bottom w:val="none" w:color="000000" w:sz="4" w:space="0"/>
-          <w:right w:val="none" w:color="000000" w:sz="4" w:space="0"/>
-        </w:tcBorders>
-      </w:tcPr>
-    </w:tblStylePr>
-    <w:tblStylePr w:type="firstRow">
-      <w:rPr>
-        <w:b/>
-        <w:color w:val="404040"/>
-      </w:rPr>
-      <w:pPr>
-        <w:pBdr/>
-        <w:spacing/>
-        <w:ind/>
-      </w:pPr>
-      <w:tblPr>
-        <w:tblBorders/>
-      </w:tblPr>
-      <w:tcPr>
         <w:shd w:val="clear" w:color="ffffff"/>
         <w:tcBorders>
           <w:top w:val="none" w:color="000000" w:sz="4" w:space="0"/>
@@ -7152,30 +7375,7 @@
         </w:tcBorders>
       </w:tcPr>
     </w:tblStylePr>
-    <w:tblStylePr w:type="lastCol">
-      <w:rPr>
-        <w:i/>
-        <w:color w:val="404040"/>
-      </w:rPr>
-      <w:pPr>
-        <w:pBdr/>
-        <w:spacing/>
-        <w:ind/>
-      </w:pPr>
-      <w:tblPr>
-        <w:tblBorders/>
-      </w:tblPr>
-      <w:tcPr>
-        <w:shd w:color="ffffff"/>
-        <w:tcBorders>
-          <w:top w:val="none" w:color="000000" w:sz="4" w:space="0"/>
-          <w:left w:val="none" w:color="000000" w:sz="4" w:space="0"/>
-          <w:bottom w:val="none" w:color="000000" w:sz="4" w:space="0"/>
-          <w:right w:val="none" w:color="000000" w:sz="4" w:space="0"/>
-        </w:tcBorders>
-      </w:tcPr>
-    </w:tblStylePr>
-    <w:tblStylePr w:type="lastRow">
+    <w:tblStylePr w:type="firstRow">
       <w:rPr>
         <w:b/>
         <w:color w:val="404040"/>
@@ -7198,6 +7398,52 @@
         </w:tcBorders>
       </w:tcPr>
     </w:tblStylePr>
+    <w:tblStylePr w:type="lastCol">
+      <w:rPr>
+        <w:i/>
+        <w:color w:val="404040"/>
+      </w:rPr>
+      <w:pPr>
+        <w:pBdr/>
+        <w:spacing/>
+        <w:ind/>
+      </w:pPr>
+      <w:tblPr>
+        <w:tblBorders/>
+      </w:tblPr>
+      <w:tcPr>
+        <w:shd w:val="clear" w:color="ffffff"/>
+        <w:tcBorders>
+          <w:top w:val="none" w:color="000000" w:sz="4" w:space="0"/>
+          <w:left w:val="none" w:color="000000" w:sz="4" w:space="0"/>
+          <w:bottom w:val="none" w:color="000000" w:sz="4" w:space="0"/>
+          <w:right w:val="none" w:color="000000" w:sz="4" w:space="0"/>
+        </w:tcBorders>
+      </w:tcPr>
+    </w:tblStylePr>
+    <w:tblStylePr w:type="lastRow">
+      <w:rPr>
+        <w:b/>
+        <w:color w:val="404040"/>
+      </w:rPr>
+      <w:pPr>
+        <w:pBdr/>
+        <w:spacing/>
+        <w:ind/>
+      </w:pPr>
+      <w:tblPr>
+        <w:tblBorders/>
+      </w:tblPr>
+      <w:tcPr>
+        <w:shd w:val="clear" w:color="ffffff"/>
+        <w:tcBorders>
+          <w:top w:val="none" w:color="000000" w:sz="4" w:space="0"/>
+          <w:left w:val="none" w:color="000000" w:sz="4" w:space="0"/>
+          <w:bottom w:val="none" w:color="000000" w:sz="4" w:space="0"/>
+          <w:right w:val="none" w:color="000000" w:sz="4" w:space="0"/>
+        </w:tcBorders>
+      </w:tcPr>
+    </w:tblStylePr>
     <w:tblStylePr w:type="nwCell">
       <w:pPr>
         <w:pBdr/>
@@ -7264,9 +7510,9 @@
       </w:tcPr>
     </w:tblStylePr>
   </w:style>
-  <w:style w:type="table" w:styleId="35">
+  <w:style w:type="table" w:styleId="721">
     <w:name w:val="Grid Table 3 - Accent 3"/>
-    <w:basedOn w:val="671"/>
+    <w:basedOn w:val="863"/>
     <w:uiPriority w:val="99"/>
     <w:pPr>
       <w:pBdr/>
@@ -7365,29 +7611,6 @@
         <w:tblBorders/>
       </w:tblPr>
       <w:tcPr>
-        <w:shd w:color="ffffff"/>
-        <w:tcBorders>
-          <w:top w:val="none" w:color="000000" w:sz="4" w:space="0"/>
-          <w:left w:val="none" w:color="000000" w:sz="4" w:space="0"/>
-          <w:bottom w:val="none" w:color="000000" w:sz="4" w:space="0"/>
-          <w:right w:val="none" w:color="000000" w:sz="4" w:space="0"/>
-        </w:tcBorders>
-      </w:tcPr>
-    </w:tblStylePr>
-    <w:tblStylePr w:type="firstRow">
-      <w:rPr>
-        <w:b/>
-        <w:color w:val="404040"/>
-      </w:rPr>
-      <w:pPr>
-        <w:pBdr/>
-        <w:spacing/>
-        <w:ind/>
-      </w:pPr>
-      <w:tblPr>
-        <w:tblBorders/>
-      </w:tblPr>
-      <w:tcPr>
         <w:shd w:val="clear" w:color="ffffff"/>
         <w:tcBorders>
           <w:top w:val="none" w:color="000000" w:sz="4" w:space="0"/>
@@ -7397,30 +7620,7 @@
         </w:tcBorders>
       </w:tcPr>
     </w:tblStylePr>
-    <w:tblStylePr w:type="lastCol">
-      <w:rPr>
-        <w:i/>
-        <w:color w:val="404040"/>
-      </w:rPr>
-      <w:pPr>
-        <w:pBdr/>
-        <w:spacing/>
-        <w:ind/>
-      </w:pPr>
-      <w:tblPr>
-        <w:tblBorders/>
-      </w:tblPr>
-      <w:tcPr>
-        <w:shd w:color="ffffff"/>
-        <w:tcBorders>
-          <w:top w:val="none" w:color="000000" w:sz="4" w:space="0"/>
-          <w:left w:val="none" w:color="000000" w:sz="4" w:space="0"/>
-          <w:bottom w:val="none" w:color="000000" w:sz="4" w:space="0"/>
-          <w:right w:val="none" w:color="000000" w:sz="4" w:space="0"/>
-        </w:tcBorders>
-      </w:tcPr>
-    </w:tblStylePr>
-    <w:tblStylePr w:type="lastRow">
+    <w:tblStylePr w:type="firstRow">
       <w:rPr>
         <w:b/>
         <w:color w:val="404040"/>
@@ -7443,6 +7643,52 @@
         </w:tcBorders>
       </w:tcPr>
     </w:tblStylePr>
+    <w:tblStylePr w:type="lastCol">
+      <w:rPr>
+        <w:i/>
+        <w:color w:val="404040"/>
+      </w:rPr>
+      <w:pPr>
+        <w:pBdr/>
+        <w:spacing/>
+        <w:ind/>
+      </w:pPr>
+      <w:tblPr>
+        <w:tblBorders/>
+      </w:tblPr>
+      <w:tcPr>
+        <w:shd w:val="clear" w:color="ffffff"/>
+        <w:tcBorders>
+          <w:top w:val="none" w:color="000000" w:sz="4" w:space="0"/>
+          <w:left w:val="none" w:color="000000" w:sz="4" w:space="0"/>
+          <w:bottom w:val="none" w:color="000000" w:sz="4" w:space="0"/>
+          <w:right w:val="none" w:color="000000" w:sz="4" w:space="0"/>
+        </w:tcBorders>
+      </w:tcPr>
+    </w:tblStylePr>
+    <w:tblStylePr w:type="lastRow">
+      <w:rPr>
+        <w:b/>
+        <w:color w:val="404040"/>
+      </w:rPr>
+      <w:pPr>
+        <w:pBdr/>
+        <w:spacing/>
+        <w:ind/>
+      </w:pPr>
+      <w:tblPr>
+        <w:tblBorders/>
+      </w:tblPr>
+      <w:tcPr>
+        <w:shd w:val="clear" w:color="ffffff"/>
+        <w:tcBorders>
+          <w:top w:val="none" w:color="000000" w:sz="4" w:space="0"/>
+          <w:left w:val="none" w:color="000000" w:sz="4" w:space="0"/>
+          <w:bottom w:val="none" w:color="000000" w:sz="4" w:space="0"/>
+          <w:right w:val="none" w:color="000000" w:sz="4" w:space="0"/>
+        </w:tcBorders>
+      </w:tcPr>
+    </w:tblStylePr>
     <w:tblStylePr w:type="nwCell">
       <w:pPr>
         <w:pBdr/>
@@ -7509,9 +7755,9 @@
       </w:tcPr>
     </w:tblStylePr>
   </w:style>
-  <w:style w:type="table" w:styleId="36">
+  <w:style w:type="table" w:styleId="722">
     <w:name w:val="Grid Table 3 - Accent 4"/>
-    <w:basedOn w:val="671"/>
+    <w:basedOn w:val="863"/>
     <w:uiPriority w:val="99"/>
     <w:pPr>
       <w:pBdr/>
@@ -7610,29 +7856,6 @@
         <w:tblBorders/>
       </w:tblPr>
       <w:tcPr>
-        <w:shd w:color="ffffff"/>
-        <w:tcBorders>
-          <w:top w:val="none" w:color="000000" w:sz="4" w:space="0"/>
-          <w:left w:val="none" w:color="000000" w:sz="4" w:space="0"/>
-          <w:bottom w:val="none" w:color="000000" w:sz="4" w:space="0"/>
-          <w:right w:val="none" w:color="000000" w:sz="4" w:space="0"/>
-        </w:tcBorders>
-      </w:tcPr>
-    </w:tblStylePr>
-    <w:tblStylePr w:type="firstRow">
-      <w:rPr>
-        <w:b/>
-        <w:color w:val="404040"/>
-      </w:rPr>
-      <w:pPr>
-        <w:pBdr/>
-        <w:spacing/>
-        <w:ind/>
-      </w:pPr>
-      <w:tblPr>
-        <w:tblBorders/>
-      </w:tblPr>
-      <w:tcPr>
         <w:shd w:val="clear" w:color="ffffff"/>
         <w:tcBorders>
           <w:top w:val="none" w:color="000000" w:sz="4" w:space="0"/>
@@ -7642,30 +7865,7 @@
         </w:tcBorders>
       </w:tcPr>
     </w:tblStylePr>
-    <w:tblStylePr w:type="lastCol">
-      <w:rPr>
-        <w:i/>
-        <w:color w:val="404040"/>
-      </w:rPr>
-      <w:pPr>
-        <w:pBdr/>
-        <w:spacing/>
-        <w:ind/>
-      </w:pPr>
-      <w:tblPr>
-        <w:tblBorders/>
-      </w:tblPr>
-      <w:tcPr>
-        <w:shd w:color="ffffff"/>
-        <w:tcBorders>
-          <w:top w:val="none" w:color="000000" w:sz="4" w:space="0"/>
-          <w:left w:val="none" w:color="000000" w:sz="4" w:space="0"/>
-          <w:bottom w:val="none" w:color="000000" w:sz="4" w:space="0"/>
-          <w:right w:val="none" w:color="000000" w:sz="4" w:space="0"/>
-        </w:tcBorders>
-      </w:tcPr>
-    </w:tblStylePr>
-    <w:tblStylePr w:type="lastRow">
+    <w:tblStylePr w:type="firstRow">
       <w:rPr>
         <w:b/>
         <w:color w:val="404040"/>
@@ -7688,6 +7888,52 @@
         </w:tcBorders>
       </w:tcPr>
     </w:tblStylePr>
+    <w:tblStylePr w:type="lastCol">
+      <w:rPr>
+        <w:i/>
+        <w:color w:val="404040"/>
+      </w:rPr>
+      <w:pPr>
+        <w:pBdr/>
+        <w:spacing/>
+        <w:ind/>
+      </w:pPr>
+      <w:tblPr>
+        <w:tblBorders/>
+      </w:tblPr>
+      <w:tcPr>
+        <w:shd w:val="clear" w:color="ffffff"/>
+        <w:tcBorders>
+          <w:top w:val="none" w:color="000000" w:sz="4" w:space="0"/>
+          <w:left w:val="none" w:color="000000" w:sz="4" w:space="0"/>
+          <w:bottom w:val="none" w:color="000000" w:sz="4" w:space="0"/>
+          <w:right w:val="none" w:color="000000" w:sz="4" w:space="0"/>
+        </w:tcBorders>
+      </w:tcPr>
+    </w:tblStylePr>
+    <w:tblStylePr w:type="lastRow">
+      <w:rPr>
+        <w:b/>
+        <w:color w:val="404040"/>
+      </w:rPr>
+      <w:pPr>
+        <w:pBdr/>
+        <w:spacing/>
+        <w:ind/>
+      </w:pPr>
+      <w:tblPr>
+        <w:tblBorders/>
+      </w:tblPr>
+      <w:tcPr>
+        <w:shd w:val="clear" w:color="ffffff"/>
+        <w:tcBorders>
+          <w:top w:val="none" w:color="000000" w:sz="4" w:space="0"/>
+          <w:left w:val="none" w:color="000000" w:sz="4" w:space="0"/>
+          <w:bottom w:val="none" w:color="000000" w:sz="4" w:space="0"/>
+          <w:right w:val="none" w:color="000000" w:sz="4" w:space="0"/>
+        </w:tcBorders>
+      </w:tcPr>
+    </w:tblStylePr>
     <w:tblStylePr w:type="nwCell">
       <w:pPr>
         <w:pBdr/>
@@ -7754,9 +8000,9 @@
       </w:tcPr>
     </w:tblStylePr>
   </w:style>
-  <w:style w:type="table" w:styleId="37">
+  <w:style w:type="table" w:styleId="723">
     <w:name w:val="Grid Table 3 - Accent 5"/>
-    <w:basedOn w:val="671"/>
+    <w:basedOn w:val="863"/>
     <w:uiPriority w:val="99"/>
     <w:pPr>
       <w:pBdr/>
@@ -7855,29 +8101,6 @@
         <w:tblBorders/>
       </w:tblPr>
       <w:tcPr>
-        <w:shd w:color="ffffff"/>
-        <w:tcBorders>
-          <w:top w:val="none" w:color="000000" w:sz="4" w:space="0"/>
-          <w:left w:val="none" w:color="000000" w:sz="4" w:space="0"/>
-          <w:bottom w:val="none" w:color="000000" w:sz="4" w:space="0"/>
-          <w:right w:val="none" w:color="000000" w:sz="4" w:space="0"/>
-        </w:tcBorders>
-      </w:tcPr>
-    </w:tblStylePr>
-    <w:tblStylePr w:type="firstRow">
-      <w:rPr>
-        <w:b/>
-        <w:color w:val="404040"/>
-      </w:rPr>
-      <w:pPr>
-        <w:pBdr/>
-        <w:spacing/>
-        <w:ind/>
-      </w:pPr>
-      <w:tblPr>
-        <w:tblBorders/>
-      </w:tblPr>
-      <w:tcPr>
         <w:shd w:val="clear" w:color="ffffff"/>
         <w:tcBorders>
           <w:top w:val="none" w:color="000000" w:sz="4" w:space="0"/>
@@ -7887,30 +8110,7 @@
         </w:tcBorders>
       </w:tcPr>
     </w:tblStylePr>
-    <w:tblStylePr w:type="lastCol">
-      <w:rPr>
-        <w:i/>
-        <w:color w:val="404040"/>
-      </w:rPr>
-      <w:pPr>
-        <w:pBdr/>
-        <w:spacing/>
-        <w:ind/>
-      </w:pPr>
-      <w:tblPr>
-        <w:tblBorders/>
-      </w:tblPr>
-      <w:tcPr>
-        <w:shd w:color="ffffff"/>
-        <w:tcBorders>
-          <w:top w:val="none" w:color="000000" w:sz="4" w:space="0"/>
-          <w:left w:val="none" w:color="000000" w:sz="4" w:space="0"/>
-          <w:bottom w:val="none" w:color="000000" w:sz="4" w:space="0"/>
-          <w:right w:val="none" w:color="000000" w:sz="4" w:space="0"/>
-        </w:tcBorders>
-      </w:tcPr>
-    </w:tblStylePr>
-    <w:tblStylePr w:type="lastRow">
+    <w:tblStylePr w:type="firstRow">
       <w:rPr>
         <w:b/>
         <w:color w:val="404040"/>
@@ -7933,6 +8133,52 @@
         </w:tcBorders>
       </w:tcPr>
     </w:tblStylePr>
+    <w:tblStylePr w:type="lastCol">
+      <w:rPr>
+        <w:i/>
+        <w:color w:val="404040"/>
+      </w:rPr>
+      <w:pPr>
+        <w:pBdr/>
+        <w:spacing/>
+        <w:ind/>
+      </w:pPr>
+      <w:tblPr>
+        <w:tblBorders/>
+      </w:tblPr>
+      <w:tcPr>
+        <w:shd w:val="clear" w:color="ffffff"/>
+        <w:tcBorders>
+          <w:top w:val="none" w:color="000000" w:sz="4" w:space="0"/>
+          <w:left w:val="none" w:color="000000" w:sz="4" w:space="0"/>
+          <w:bottom w:val="none" w:color="000000" w:sz="4" w:space="0"/>
+          <w:right w:val="none" w:color="000000" w:sz="4" w:space="0"/>
+        </w:tcBorders>
+      </w:tcPr>
+    </w:tblStylePr>
+    <w:tblStylePr w:type="lastRow">
+      <w:rPr>
+        <w:b/>
+        <w:color w:val="404040"/>
+      </w:rPr>
+      <w:pPr>
+        <w:pBdr/>
+        <w:spacing/>
+        <w:ind/>
+      </w:pPr>
+      <w:tblPr>
+        <w:tblBorders/>
+      </w:tblPr>
+      <w:tcPr>
+        <w:shd w:val="clear" w:color="ffffff"/>
+        <w:tcBorders>
+          <w:top w:val="none" w:color="000000" w:sz="4" w:space="0"/>
+          <w:left w:val="none" w:color="000000" w:sz="4" w:space="0"/>
+          <w:bottom w:val="none" w:color="000000" w:sz="4" w:space="0"/>
+          <w:right w:val="none" w:color="000000" w:sz="4" w:space="0"/>
+        </w:tcBorders>
+      </w:tcPr>
+    </w:tblStylePr>
     <w:tblStylePr w:type="nwCell">
       <w:pPr>
         <w:pBdr/>
@@ -7999,9 +8245,9 @@
       </w:tcPr>
     </w:tblStylePr>
   </w:style>
-  <w:style w:type="table" w:styleId="38">
+  <w:style w:type="table" w:styleId="724">
     <w:name w:val="Grid Table 3 - Accent 6"/>
-    <w:basedOn w:val="671"/>
+    <w:basedOn w:val="863"/>
     <w:uiPriority w:val="99"/>
     <w:pPr>
       <w:pBdr/>
@@ -8100,29 +8346,6 @@
         <w:tblBorders/>
       </w:tblPr>
       <w:tcPr>
-        <w:shd w:color="ffffff"/>
-        <w:tcBorders>
-          <w:top w:val="none" w:color="000000" w:sz="4" w:space="0"/>
-          <w:left w:val="none" w:color="000000" w:sz="4" w:space="0"/>
-          <w:bottom w:val="none" w:color="000000" w:sz="4" w:space="0"/>
-          <w:right w:val="none" w:color="000000" w:sz="4" w:space="0"/>
-        </w:tcBorders>
-      </w:tcPr>
-    </w:tblStylePr>
-    <w:tblStylePr w:type="firstRow">
-      <w:rPr>
-        <w:b/>
-        <w:color w:val="404040"/>
-      </w:rPr>
-      <w:pPr>
-        <w:pBdr/>
-        <w:spacing/>
-        <w:ind/>
-      </w:pPr>
-      <w:tblPr>
-        <w:tblBorders/>
-      </w:tblPr>
-      <w:tcPr>
         <w:shd w:val="clear" w:color="ffffff"/>
         <w:tcBorders>
           <w:top w:val="none" w:color="000000" w:sz="4" w:space="0"/>
@@ -8132,30 +8355,7 @@
         </w:tcBorders>
       </w:tcPr>
     </w:tblStylePr>
-    <w:tblStylePr w:type="lastCol">
-      <w:rPr>
-        <w:i/>
-        <w:color w:val="404040"/>
-      </w:rPr>
-      <w:pPr>
-        <w:pBdr/>
-        <w:spacing/>
-        <w:ind/>
-      </w:pPr>
-      <w:tblPr>
-        <w:tblBorders/>
-      </w:tblPr>
-      <w:tcPr>
-        <w:shd w:color="ffffff"/>
-        <w:tcBorders>
-          <w:top w:val="none" w:color="000000" w:sz="4" w:space="0"/>
-          <w:left w:val="none" w:color="000000" w:sz="4" w:space="0"/>
-          <w:bottom w:val="none" w:color="000000" w:sz="4" w:space="0"/>
-          <w:right w:val="none" w:color="000000" w:sz="4" w:space="0"/>
-        </w:tcBorders>
-      </w:tcPr>
-    </w:tblStylePr>
-    <w:tblStylePr w:type="lastRow">
+    <w:tblStylePr w:type="firstRow">
       <w:rPr>
         <w:b/>
         <w:color w:val="404040"/>
@@ -8178,6 +8378,52 @@
         </w:tcBorders>
       </w:tcPr>
     </w:tblStylePr>
+    <w:tblStylePr w:type="lastCol">
+      <w:rPr>
+        <w:i/>
+        <w:color w:val="404040"/>
+      </w:rPr>
+      <w:pPr>
+        <w:pBdr/>
+        <w:spacing/>
+        <w:ind/>
+      </w:pPr>
+      <w:tblPr>
+        <w:tblBorders/>
+      </w:tblPr>
+      <w:tcPr>
+        <w:shd w:val="clear" w:color="ffffff"/>
+        <w:tcBorders>
+          <w:top w:val="none" w:color="000000" w:sz="4" w:space="0"/>
+          <w:left w:val="none" w:color="000000" w:sz="4" w:space="0"/>
+          <w:bottom w:val="none" w:color="000000" w:sz="4" w:space="0"/>
+          <w:right w:val="none" w:color="000000" w:sz="4" w:space="0"/>
+        </w:tcBorders>
+      </w:tcPr>
+    </w:tblStylePr>
+    <w:tblStylePr w:type="lastRow">
+      <w:rPr>
+        <w:b/>
+        <w:color w:val="404040"/>
+      </w:rPr>
+      <w:pPr>
+        <w:pBdr/>
+        <w:spacing/>
+        <w:ind/>
+      </w:pPr>
+      <w:tblPr>
+        <w:tblBorders/>
+      </w:tblPr>
+      <w:tcPr>
+        <w:shd w:val="clear" w:color="ffffff"/>
+        <w:tcBorders>
+          <w:top w:val="none" w:color="000000" w:sz="4" w:space="0"/>
+          <w:left w:val="none" w:color="000000" w:sz="4" w:space="0"/>
+          <w:bottom w:val="none" w:color="000000" w:sz="4" w:space="0"/>
+          <w:right w:val="none" w:color="000000" w:sz="4" w:space="0"/>
+        </w:tcBorders>
+      </w:tcPr>
+    </w:tblStylePr>
     <w:tblStylePr w:type="nwCell">
       <w:pPr>
         <w:pBdr/>
@@ -8244,9 +8490,9 @@
       </w:tcPr>
     </w:tblStylePr>
   </w:style>
-  <w:style w:type="table" w:styleId="39">
+  <w:style w:type="table" w:styleId="725">
     <w:name w:val="Grid Table 4"/>
-    <w:basedOn w:val="671"/>
+    <w:basedOn w:val="863"/>
     <w:uiPriority w:val="59"/>
     <w:pPr>
       <w:pBdr/>
@@ -8477,9 +8723,9 @@
       </w:tcPr>
     </w:tblStylePr>
   </w:style>
-  <w:style w:type="table" w:styleId="40">
+  <w:style w:type="table" w:styleId="726">
     <w:name w:val="Grid Table 4 - Accent 1"/>
-    <w:basedOn w:val="671"/>
+    <w:basedOn w:val="863"/>
     <w:uiPriority w:val="59"/>
     <w:pPr>
       <w:pBdr/>
@@ -8710,9 +8956,9 @@
       </w:tcPr>
     </w:tblStylePr>
   </w:style>
-  <w:style w:type="table" w:styleId="41">
+  <w:style w:type="table" w:styleId="727">
     <w:name w:val="Grid Table 4 - Accent 2"/>
-    <w:basedOn w:val="671"/>
+    <w:basedOn w:val="863"/>
     <w:uiPriority w:val="59"/>
     <w:pPr>
       <w:pBdr/>
@@ -8943,9 +9189,9 @@
       </w:tcPr>
     </w:tblStylePr>
   </w:style>
-  <w:style w:type="table" w:styleId="42">
+  <w:style w:type="table" w:styleId="728">
     <w:name w:val="Grid Table 4 - Accent 3"/>
-    <w:basedOn w:val="671"/>
+    <w:basedOn w:val="863"/>
     <w:uiPriority w:val="59"/>
     <w:pPr>
       <w:pBdr/>
@@ -9176,9 +9422,9 @@
       </w:tcPr>
     </w:tblStylePr>
   </w:style>
-  <w:style w:type="table" w:styleId="43">
+  <w:style w:type="table" w:styleId="729">
     <w:name w:val="Grid Table 4 - Accent 4"/>
-    <w:basedOn w:val="671"/>
+    <w:basedOn w:val="863"/>
     <w:uiPriority w:val="59"/>
     <w:pPr>
       <w:pBdr/>
@@ -9409,9 +9655,9 @@
       </w:tcPr>
     </w:tblStylePr>
   </w:style>
-  <w:style w:type="table" w:styleId="44">
+  <w:style w:type="table" w:styleId="730">
     <w:name w:val="Grid Table 4 - Accent 5"/>
-    <w:basedOn w:val="671"/>
+    <w:basedOn w:val="863"/>
     <w:uiPriority w:val="59"/>
     <w:pPr>
       <w:pBdr/>
@@ -9642,9 +9888,9 @@
       </w:tcPr>
     </w:tblStylePr>
   </w:style>
-  <w:style w:type="table" w:styleId="45">
+  <w:style w:type="table" w:styleId="731">
     <w:name w:val="Grid Table 4 - Accent 6"/>
-    <w:basedOn w:val="671"/>
+    <w:basedOn w:val="863"/>
     <w:uiPriority w:val="59"/>
     <w:pPr>
       <w:pBdr/>
@@ -9875,9 +10121,9 @@
       </w:tcPr>
     </w:tblStylePr>
   </w:style>
-  <w:style w:type="table" w:styleId="46">
+  <w:style w:type="table" w:styleId="732">
     <w:name w:val="Grid Table 5 Dark"/>
-    <w:basedOn w:val="671"/>
+    <w:basedOn w:val="863"/>
     <w:uiPriority w:val="99"/>
     <w:pPr>
       <w:pBdr/>
@@ -10103,9 +10349,9 @@
       </w:tcPr>
     </w:tblStylePr>
   </w:style>
-  <w:style w:type="table" w:styleId="47">
+  <w:style w:type="table" w:styleId="733">
     <w:name w:val="Grid Table 5 Dark- Accent 1"/>
-    <w:basedOn w:val="671"/>
+    <w:basedOn w:val="863"/>
     <w:uiPriority w:val="99"/>
     <w:pPr>
       <w:pBdr/>
@@ -10331,9 +10577,9 @@
       </w:tcPr>
     </w:tblStylePr>
   </w:style>
-  <w:style w:type="table" w:styleId="48">
+  <w:style w:type="table" w:styleId="734">
     <w:name w:val="Grid Table 5 Dark - Accent 2"/>
-    <w:basedOn w:val="671"/>
+    <w:basedOn w:val="863"/>
     <w:uiPriority w:val="99"/>
     <w:pPr>
       <w:pBdr/>
@@ -10559,9 +10805,9 @@
       </w:tcPr>
     </w:tblStylePr>
   </w:style>
-  <w:style w:type="table" w:styleId="49">
+  <w:style w:type="table" w:styleId="735">
     <w:name w:val="Grid Table 5 Dark - Accent 3"/>
-    <w:basedOn w:val="671"/>
+    <w:basedOn w:val="863"/>
     <w:uiPriority w:val="99"/>
     <w:pPr>
       <w:pBdr/>
@@ -10787,9 +11033,9 @@
       </w:tcPr>
     </w:tblStylePr>
   </w:style>
-  <w:style w:type="table" w:styleId="50">
+  <w:style w:type="table" w:styleId="736">
     <w:name w:val="Grid Table 5 Dark- Accent 4"/>
-    <w:basedOn w:val="671"/>
+    <w:basedOn w:val="863"/>
     <w:uiPriority w:val="99"/>
     <w:pPr>
       <w:pBdr/>
@@ -11015,9 +11261,9 @@
       </w:tcPr>
     </w:tblStylePr>
   </w:style>
-  <w:style w:type="table" w:styleId="51">
+  <w:style w:type="table" w:styleId="737">
     <w:name w:val="Grid Table 5 Dark - Accent 5"/>
-    <w:basedOn w:val="671"/>
+    <w:basedOn w:val="863"/>
     <w:uiPriority w:val="99"/>
     <w:pPr>
       <w:pBdr/>
@@ -11243,9 +11489,9 @@
       </w:tcPr>
     </w:tblStylePr>
   </w:style>
-  <w:style w:type="table" w:styleId="52">
+  <w:style w:type="table" w:styleId="738">
     <w:name w:val="Grid Table 5 Dark - Accent 6"/>
-    <w:basedOn w:val="671"/>
+    <w:basedOn w:val="863"/>
     <w:uiPriority w:val="99"/>
     <w:pPr>
       <w:pBdr/>
@@ -11471,9 +11717,9 @@
       </w:tcPr>
     </w:tblStylePr>
   </w:style>
-  <w:style w:type="table" w:styleId="53">
+  <w:style w:type="table" w:styleId="739">
     <w:name w:val="Grid Table 6 Colorful"/>
-    <w:basedOn w:val="671"/>
+    <w:basedOn w:val="863"/>
     <w:uiPriority w:val="99"/>
     <w:pPr>
       <w:pBdr/>
@@ -11701,9 +11947,9 @@
       </w:tcPr>
     </w:tblStylePr>
   </w:style>
-  <w:style w:type="table" w:styleId="54">
+  <w:style w:type="table" w:styleId="740">
     <w:name w:val="Grid Table 6 Colorful - Accent 1"/>
-    <w:basedOn w:val="671"/>
+    <w:basedOn w:val="863"/>
     <w:uiPriority w:val="99"/>
     <w:pPr>
       <w:pBdr/>
@@ -11931,9 +12177,9 @@
       </w:tcPr>
     </w:tblStylePr>
   </w:style>
-  <w:style w:type="table" w:styleId="55">
+  <w:style w:type="table" w:styleId="741">
     <w:name w:val="Grid Table 6 Colorful - Accent 2"/>
-    <w:basedOn w:val="671"/>
+    <w:basedOn w:val="863"/>
     <w:uiPriority w:val="99"/>
     <w:pPr>
       <w:pBdr/>
@@ -12161,9 +12407,9 @@
       </w:tcPr>
     </w:tblStylePr>
   </w:style>
-  <w:style w:type="table" w:styleId="56">
+  <w:style w:type="table" w:styleId="742">
     <w:name w:val="Grid Table 6 Colorful - Accent 3"/>
-    <w:basedOn w:val="671"/>
+    <w:basedOn w:val="863"/>
     <w:uiPriority w:val="99"/>
     <w:pPr>
       <w:pBdr/>
@@ -12391,9 +12637,9 @@
       </w:tcPr>
     </w:tblStylePr>
   </w:style>
-  <w:style w:type="table" w:styleId="57">
+  <w:style w:type="table" w:styleId="743">
     <w:name w:val="Grid Table 6 Colorful - Accent 4"/>
-    <w:basedOn w:val="671"/>
+    <w:basedOn w:val="863"/>
     <w:uiPriority w:val="99"/>
     <w:pPr>
       <w:pBdr/>
@@ -12621,9 +12867,9 @@
       </w:tcPr>
     </w:tblStylePr>
   </w:style>
-  <w:style w:type="table" w:styleId="58">
+  <w:style w:type="table" w:styleId="744">
     <w:name w:val="Grid Table 6 Colorful - Accent 5"/>
-    <w:basedOn w:val="671"/>
+    <w:basedOn w:val="863"/>
     <w:uiPriority w:val="99"/>
     <w:pPr>
       <w:pBdr/>
@@ -12851,9 +13097,9 @@
       </w:tcPr>
     </w:tblStylePr>
   </w:style>
-  <w:style w:type="table" w:styleId="59">
+  <w:style w:type="table" w:styleId="745">
     <w:name w:val="Grid Table 6 Colorful - Accent 6"/>
-    <w:basedOn w:val="671"/>
+    <w:basedOn w:val="863"/>
     <w:uiPriority w:val="99"/>
     <w:pPr>
       <w:pBdr/>
@@ -13081,9 +13327,9 @@
       </w:tcPr>
     </w:tblStylePr>
   </w:style>
-  <w:style w:type="table" w:styleId="60">
+  <w:style w:type="table" w:styleId="746">
     <w:name w:val="Grid Table 7 Colorful"/>
-    <w:basedOn w:val="671"/>
+    <w:basedOn w:val="863"/>
     <w:uiPriority w:val="99"/>
     <w:pPr>
       <w:pBdr/>
@@ -13185,11 +13431,11 @@
         <w:tblBorders/>
       </w:tblPr>
       <w:tcPr>
-        <w:shd w:color="ffffff"/>
+        <w:shd w:val="clear" w:color="ffffff"/>
         <w:tcBorders>
-          <w:top w:val="none"/>
-          <w:left w:val="none"/>
-          <w:bottom w:val="none"/>
+          <w:top w:val="none" w:color="000000" w:sz="4" w:space="0"/>
+          <w:left w:val="none" w:color="000000" w:sz="4" w:space="0"/>
+          <w:bottom w:val="none" w:color="000000" w:sz="4" w:space="0"/>
           <w:right w:val="single" w:color="000000" w:themeColor="text1" w:themeTint="80" w:sz="4" w:space="0"/>
         </w:tcBorders>
       </w:tcPr>
@@ -13212,10 +13458,10 @@
       <w:tcPr>
         <w:shd w:val="clear" w:color="ffffff" w:themeColor="light1" w:fill="ffffff" w:themeFill="light1"/>
         <w:tcBorders>
-          <w:top w:val="none"/>
-          <w:left w:val="none"/>
+          <w:top w:val="none" w:color="000000" w:sz="4" w:space="0"/>
+          <w:left w:val="none" w:color="000000" w:sz="4" w:space="0"/>
           <w:bottom w:val="single" w:color="000000" w:themeColor="text1" w:themeTint="80" w:sz="4" w:space="0"/>
-          <w:right w:val="none"/>
+          <w:right w:val="none" w:color="000000" w:sz="4" w:space="0"/>
         </w:tcBorders>
       </w:tcPr>
     </w:tblStylePr>
@@ -13235,12 +13481,12 @@
         <w:tblBorders/>
       </w:tblPr>
       <w:tcPr>
-        <w:shd w:color="ffffff"/>
+        <w:shd w:val="clear" w:color="ffffff"/>
         <w:tcBorders>
-          <w:top w:val="none"/>
+          <w:top w:val="none" w:color="000000" w:sz="4" w:space="0"/>
           <w:left w:val="single" w:color="000000" w:themeColor="text1" w:themeTint="80" w:sz="4" w:space="0"/>
-          <w:bottom w:val="none"/>
-          <w:right w:val="none"/>
+          <w:bottom w:val="none" w:color="000000" w:sz="4" w:space="0"/>
+          <w:right w:val="none" w:color="000000" w:sz="4" w:space="0"/>
         </w:tcBorders>
       </w:tcPr>
     </w:tblStylePr>
@@ -13263,9 +13509,9 @@
         <w:shd w:val="clear" w:color="ffffff" w:themeColor="light1" w:fill="ffffff" w:themeFill="light1"/>
         <w:tcBorders>
           <w:top w:val="single" w:color="000000" w:themeColor="text1" w:themeTint="80" w:sz="4" w:space="0"/>
-          <w:left w:val="none"/>
-          <w:bottom w:val="none"/>
-          <w:right w:val="none"/>
+          <w:left w:val="none" w:color="000000" w:sz="4" w:space="0"/>
+          <w:bottom w:val="none" w:color="000000" w:sz="4" w:space="0"/>
+          <w:right w:val="none" w:color="000000" w:sz="4" w:space="0"/>
         </w:tcBorders>
       </w:tcPr>
     </w:tblStylePr>
@@ -13335,9 +13581,9 @@
       </w:tcPr>
     </w:tblStylePr>
   </w:style>
-  <w:style w:type="table" w:styleId="61">
+  <w:style w:type="table" w:styleId="747">
     <w:name w:val="Grid Table 7 Colorful - Accent 1"/>
-    <w:basedOn w:val="671"/>
+    <w:basedOn w:val="863"/>
     <w:uiPriority w:val="99"/>
     <w:pPr>
       <w:pBdr/>
@@ -13439,11 +13685,11 @@
         <w:tblBorders/>
       </w:tblPr>
       <w:tcPr>
-        <w:shd w:color="ffffff"/>
+        <w:shd w:val="clear" w:color="ffffff"/>
         <w:tcBorders>
-          <w:top w:val="none"/>
-          <w:left w:val="none"/>
-          <w:bottom w:val="none"/>
+          <w:top w:val="none" w:color="000000" w:sz="4" w:space="0"/>
+          <w:left w:val="none" w:color="000000" w:sz="4" w:space="0"/>
+          <w:bottom w:val="none" w:color="000000" w:sz="4" w:space="0"/>
           <w:right w:val="single" w:color="000000" w:themeColor="accent1" w:themeTint="80" w:sz="4" w:space="0"/>
         </w:tcBorders>
       </w:tcPr>
@@ -13466,10 +13712,10 @@
       <w:tcPr>
         <w:shd w:val="clear" w:color="ffffff" w:themeColor="light1" w:fill="ffffff" w:themeFill="light1"/>
         <w:tcBorders>
-          <w:top w:val="none"/>
-          <w:left w:val="none"/>
+          <w:top w:val="none" w:color="000000" w:sz="4" w:space="0"/>
+          <w:left w:val="none" w:color="000000" w:sz="4" w:space="0"/>
           <w:bottom w:val="single" w:color="000000" w:themeColor="accent1" w:themeTint="80" w:sz="4" w:space="0"/>
-          <w:right w:val="none"/>
+          <w:right w:val="none" w:color="000000" w:sz="4" w:space="0"/>
         </w:tcBorders>
       </w:tcPr>
     </w:tblStylePr>
@@ -13489,12 +13735,12 @@
         <w:tblBorders/>
       </w:tblPr>
       <w:tcPr>
-        <w:shd w:color="ffffff"/>
+        <w:shd w:val="clear" w:color="ffffff"/>
         <w:tcBorders>
-          <w:top w:val="none"/>
+          <w:top w:val="none" w:color="000000" w:sz="4" w:space="0"/>
           <w:left w:val="single" w:color="000000" w:themeColor="accent1" w:themeTint="80" w:sz="4" w:space="0"/>
-          <w:bottom w:val="none"/>
-          <w:right w:val="none"/>
+          <w:bottom w:val="none" w:color="000000" w:sz="4" w:space="0"/>
+          <w:right w:val="none" w:color="000000" w:sz="4" w:space="0"/>
         </w:tcBorders>
       </w:tcPr>
     </w:tblStylePr>
@@ -13517,9 +13763,9 @@
         <w:shd w:val="clear" w:color="ffffff" w:themeColor="light1" w:fill="ffffff" w:themeFill="light1"/>
         <w:tcBorders>
           <w:top w:val="single" w:color="000000" w:themeColor="accent1" w:themeTint="80" w:sz="4" w:space="0"/>
-          <w:left w:val="none"/>
-          <w:bottom w:val="none"/>
-          <w:right w:val="none"/>
+          <w:left w:val="none" w:color="000000" w:sz="4" w:space="0"/>
+          <w:bottom w:val="none" w:color="000000" w:sz="4" w:space="0"/>
+          <w:right w:val="none" w:color="000000" w:sz="4" w:space="0"/>
         </w:tcBorders>
       </w:tcPr>
     </w:tblStylePr>
@@ -13589,9 +13835,9 @@
       </w:tcPr>
     </w:tblStylePr>
   </w:style>
-  <w:style w:type="table" w:styleId="62">
+  <w:style w:type="table" w:styleId="748">
     <w:name w:val="Grid Table 7 Colorful - Accent 2"/>
-    <w:basedOn w:val="671"/>
+    <w:basedOn w:val="863"/>
     <w:uiPriority w:val="99"/>
     <w:pPr>
       <w:pBdr/>
@@ -13693,11 +13939,11 @@
         <w:tblBorders/>
       </w:tblPr>
       <w:tcPr>
-        <w:shd w:color="ffffff"/>
+        <w:shd w:val="clear" w:color="ffffff"/>
         <w:tcBorders>
-          <w:top w:val="none"/>
-          <w:left w:val="none"/>
-          <w:bottom w:val="none"/>
+          <w:top w:val="none" w:color="000000" w:sz="4" w:space="0"/>
+          <w:left w:val="none" w:color="000000" w:sz="4" w:space="0"/>
+          <w:bottom w:val="none" w:color="000000" w:sz="4" w:space="0"/>
           <w:right w:val="single" w:color="000000" w:themeColor="accent2" w:themeTint="97" w:sz="4" w:space="0"/>
         </w:tcBorders>
       </w:tcPr>
@@ -13720,10 +13966,10 @@
       <w:tcPr>
         <w:shd w:val="clear" w:color="ffffff" w:themeColor="light1" w:fill="ffffff" w:themeFill="light1"/>
         <w:tcBorders>
-          <w:top w:val="none"/>
-          <w:left w:val="none"/>
+          <w:top w:val="none" w:color="000000" w:sz="4" w:space="0"/>
+          <w:left w:val="none" w:color="000000" w:sz="4" w:space="0"/>
           <w:bottom w:val="single" w:color="000000" w:themeColor="accent2" w:themeTint="97" w:sz="4" w:space="0"/>
-          <w:right w:val="none"/>
+          <w:right w:val="none" w:color="000000" w:sz="4" w:space="0"/>
         </w:tcBorders>
       </w:tcPr>
     </w:tblStylePr>
@@ -13743,12 +13989,12 @@
         <w:tblBorders/>
       </w:tblPr>
       <w:tcPr>
-        <w:shd w:color="ffffff"/>
+        <w:shd w:val="clear" w:color="ffffff"/>
         <w:tcBorders>
-          <w:top w:val="none"/>
+          <w:top w:val="none" w:color="000000" w:sz="4" w:space="0"/>
           <w:left w:val="single" w:color="000000" w:themeColor="accent2" w:themeTint="97" w:sz="4" w:space="0"/>
-          <w:bottom w:val="none"/>
-          <w:right w:val="none"/>
+          <w:bottom w:val="none" w:color="000000" w:sz="4" w:space="0"/>
+          <w:right w:val="none" w:color="000000" w:sz="4" w:space="0"/>
         </w:tcBorders>
       </w:tcPr>
     </w:tblStylePr>
@@ -13771,9 +14017,9 @@
         <w:shd w:val="clear" w:color="ffffff" w:themeColor="light1" w:fill="ffffff" w:themeFill="light1"/>
         <w:tcBorders>
           <w:top w:val="single" w:color="000000" w:themeColor="accent2" w:themeTint="97" w:sz="4" w:space="0"/>
-          <w:left w:val="none"/>
-          <w:bottom w:val="none"/>
-          <w:right w:val="none"/>
+          <w:left w:val="none" w:color="000000" w:sz="4" w:space="0"/>
+          <w:bottom w:val="none" w:color="000000" w:sz="4" w:space="0"/>
+          <w:right w:val="none" w:color="000000" w:sz="4" w:space="0"/>
         </w:tcBorders>
       </w:tcPr>
     </w:tblStylePr>
@@ -13843,9 +14089,9 @@
       </w:tcPr>
     </w:tblStylePr>
   </w:style>
-  <w:style w:type="table" w:styleId="63">
+  <w:style w:type="table" w:styleId="749">
     <w:name w:val="Grid Table 7 Colorful - Accent 3"/>
-    <w:basedOn w:val="671"/>
+    <w:basedOn w:val="863"/>
     <w:uiPriority w:val="99"/>
     <w:pPr>
       <w:pBdr/>
@@ -13947,11 +14193,11 @@
         <w:tblBorders/>
       </w:tblPr>
       <w:tcPr>
-        <w:shd w:color="ffffff"/>
+        <w:shd w:val="clear" w:color="ffffff"/>
         <w:tcBorders>
-          <w:top w:val="none"/>
-          <w:left w:val="none"/>
-          <w:bottom w:val="none"/>
+          <w:top w:val="none" w:color="000000" w:sz="4" w:space="0"/>
+          <w:left w:val="none" w:color="000000" w:sz="4" w:space="0"/>
+          <w:bottom w:val="none" w:color="000000" w:sz="4" w:space="0"/>
           <w:right w:val="single" w:color="000000" w:themeColor="accent3" w:themeTint="FE" w:sz="4" w:space="0"/>
         </w:tcBorders>
       </w:tcPr>
@@ -13974,10 +14220,10 @@
       <w:tcPr>
         <w:shd w:val="clear" w:color="ffffff" w:themeColor="light1" w:fill="ffffff" w:themeFill="light1"/>
         <w:tcBorders>
-          <w:top w:val="none"/>
-          <w:left w:val="none"/>
+          <w:top w:val="none" w:color="000000" w:sz="4" w:space="0"/>
+          <w:left w:val="none" w:color="000000" w:sz="4" w:space="0"/>
           <w:bottom w:val="single" w:color="000000" w:themeColor="accent3" w:themeTint="FE" w:sz="4" w:space="0"/>
-          <w:right w:val="none"/>
+          <w:right w:val="none" w:color="000000" w:sz="4" w:space="0"/>
         </w:tcBorders>
       </w:tcPr>
     </w:tblStylePr>
@@ -13997,12 +14243,12 @@
         <w:tblBorders/>
       </w:tblPr>
       <w:tcPr>
-        <w:shd w:color="ffffff"/>
+        <w:shd w:val="clear" w:color="ffffff"/>
         <w:tcBorders>
-          <w:top w:val="none"/>
+          <w:top w:val="none" w:color="000000" w:sz="4" w:space="0"/>
           <w:left w:val="single" w:color="000000" w:themeColor="accent3" w:themeTint="FE" w:sz="4" w:space="0"/>
-          <w:bottom w:val="none"/>
-          <w:right w:val="none"/>
+          <w:bottom w:val="none" w:color="000000" w:sz="4" w:space="0"/>
+          <w:right w:val="none" w:color="000000" w:sz="4" w:space="0"/>
         </w:tcBorders>
       </w:tcPr>
     </w:tblStylePr>
@@ -14025,9 +14271,9 @@
         <w:shd w:val="clear" w:color="ffffff" w:themeColor="light1" w:fill="ffffff" w:themeFill="light1"/>
         <w:tcBorders>
           <w:top w:val="single" w:color="000000" w:themeColor="accent3" w:themeTint="FE" w:sz="4" w:space="0"/>
-          <w:left w:val="none"/>
-          <w:bottom w:val="none"/>
-          <w:right w:val="none"/>
+          <w:left w:val="none" w:color="000000" w:sz="4" w:space="0"/>
+          <w:bottom w:val="none" w:color="000000" w:sz="4" w:space="0"/>
+          <w:right w:val="none" w:color="000000" w:sz="4" w:space="0"/>
         </w:tcBorders>
       </w:tcPr>
     </w:tblStylePr>
@@ -14097,9 +14343,9 @@
       </w:tcPr>
     </w:tblStylePr>
   </w:style>
-  <w:style w:type="table" w:styleId="64">
+  <w:style w:type="table" w:styleId="750">
     <w:name w:val="Grid Table 7 Colorful - Accent 4"/>
-    <w:basedOn w:val="671"/>
+    <w:basedOn w:val="863"/>
     <w:uiPriority w:val="99"/>
     <w:pPr>
       <w:pBdr/>
@@ -14201,11 +14447,11 @@
         <w:tblBorders/>
       </w:tblPr>
       <w:tcPr>
-        <w:shd w:color="ffffff"/>
+        <w:shd w:val="clear" w:color="ffffff"/>
         <w:tcBorders>
-          <w:top w:val="none"/>
-          <w:left w:val="none"/>
-          <w:bottom w:val="none"/>
+          <w:top w:val="none" w:color="000000" w:sz="4" w:space="0"/>
+          <w:left w:val="none" w:color="000000" w:sz="4" w:space="0"/>
+          <w:bottom w:val="none" w:color="000000" w:sz="4" w:space="0"/>
           <w:right w:val="single" w:color="000000" w:themeColor="accent4" w:themeTint="9A" w:sz="4" w:space="0"/>
         </w:tcBorders>
       </w:tcPr>
@@ -14228,10 +14474,10 @@
       <w:tcPr>
         <w:shd w:val="clear" w:color="ffffff" w:themeColor="light1" w:fill="ffffff" w:themeFill="light1"/>
         <w:tcBorders>
-          <w:top w:val="none"/>
-          <w:left w:val="none"/>
+          <w:top w:val="none" w:color="000000" w:sz="4" w:space="0"/>
+          <w:left w:val="none" w:color="000000" w:sz="4" w:space="0"/>
           <w:bottom w:val="single" w:color="000000" w:themeColor="accent4" w:themeTint="9A" w:sz="4" w:space="0"/>
-          <w:right w:val="none"/>
+          <w:right w:val="none" w:color="000000" w:sz="4" w:space="0"/>
         </w:tcBorders>
       </w:tcPr>
     </w:tblStylePr>
@@ -14251,12 +14497,12 @@
         <w:tblBorders/>
       </w:tblPr>
       <w:tcPr>
-        <w:shd w:color="ffffff"/>
+        <w:shd w:val="clear" w:color="ffffff"/>
         <w:tcBorders>
-          <w:top w:val="none"/>
+          <w:top w:val="none" w:color="000000" w:sz="4" w:space="0"/>
           <w:left w:val="single" w:color="000000" w:themeColor="accent4" w:themeTint="9A" w:sz="4" w:space="0"/>
-          <w:bottom w:val="none"/>
-          <w:right w:val="none"/>
+          <w:bottom w:val="none" w:color="000000" w:sz="4" w:space="0"/>
+          <w:right w:val="none" w:color="000000" w:sz="4" w:space="0"/>
         </w:tcBorders>
       </w:tcPr>
     </w:tblStylePr>
@@ -14279,9 +14525,9 @@
         <w:shd w:val="clear" w:color="ffffff" w:themeColor="light1" w:fill="ffffff" w:themeFill="light1"/>
         <w:tcBorders>
           <w:top w:val="single" w:color="000000" w:themeColor="accent4" w:themeTint="9A" w:sz="4" w:space="0"/>
-          <w:left w:val="none"/>
-          <w:bottom w:val="none"/>
-          <w:right w:val="none"/>
+          <w:left w:val="none" w:color="000000" w:sz="4" w:space="0"/>
+          <w:bottom w:val="none" w:color="000000" w:sz="4" w:space="0"/>
+          <w:right w:val="none" w:color="000000" w:sz="4" w:space="0"/>
         </w:tcBorders>
       </w:tcPr>
     </w:tblStylePr>
@@ -14351,9 +14597,9 @@
       </w:tcPr>
     </w:tblStylePr>
   </w:style>
-  <w:style w:type="table" w:styleId="65">
+  <w:style w:type="table" w:styleId="751">
     <w:name w:val="Grid Table 7 Colorful - Accent 5"/>
-    <w:basedOn w:val="671"/>
+    <w:basedOn w:val="863"/>
     <w:uiPriority w:val="99"/>
     <w:pPr>
       <w:pBdr/>
@@ -14455,11 +14701,11 @@
         <w:tblBorders/>
       </w:tblPr>
       <w:tcPr>
-        <w:shd w:color="ffffff"/>
+        <w:shd w:val="clear" w:color="ffffff"/>
         <w:tcBorders>
-          <w:top w:val="none"/>
-          <w:left w:val="none"/>
-          <w:bottom w:val="none"/>
+          <w:top w:val="none" w:color="000000" w:sz="4" w:space="0"/>
+          <w:left w:val="none" w:color="000000" w:sz="4" w:space="0"/>
+          <w:bottom w:val="none" w:color="000000" w:sz="4" w:space="0"/>
           <w:right w:val="single" w:color="000000" w:themeColor="accent5" w:themeTint="90" w:sz="4" w:space="0"/>
         </w:tcBorders>
       </w:tcPr>
@@ -14482,10 +14728,10 @@
       <w:tcPr>
         <w:shd w:val="clear" w:color="ffffff" w:themeColor="light1" w:fill="ffffff" w:themeFill="light1"/>
         <w:tcBorders>
-          <w:top w:val="none"/>
-          <w:left w:val="none"/>
+          <w:top w:val="none" w:color="000000" w:sz="4" w:space="0"/>
+          <w:left w:val="none" w:color="000000" w:sz="4" w:space="0"/>
           <w:bottom w:val="single" w:color="000000" w:themeColor="accent5" w:themeTint="90" w:sz="4" w:space="0"/>
-          <w:right w:val="none"/>
+          <w:right w:val="none" w:color="000000" w:sz="4" w:space="0"/>
         </w:tcBorders>
       </w:tcPr>
     </w:tblStylePr>
@@ -14505,12 +14751,12 @@
         <w:tblBorders/>
       </w:tblPr>
       <w:tcPr>
-        <w:shd w:color="ffffff"/>
+        <w:shd w:val="clear" w:color="ffffff"/>
         <w:tcBorders>
-          <w:top w:val="none"/>
+          <w:top w:val="none" w:color="000000" w:sz="4" w:space="0"/>
           <w:left w:val="single" w:color="000000" w:themeColor="accent5" w:themeTint="90" w:sz="4" w:space="0"/>
-          <w:bottom w:val="none"/>
-          <w:right w:val="none"/>
+          <w:bottom w:val="none" w:color="000000" w:sz="4" w:space="0"/>
+          <w:right w:val="none" w:color="000000" w:sz="4" w:space="0"/>
         </w:tcBorders>
       </w:tcPr>
     </w:tblStylePr>
@@ -14533,9 +14779,9 @@
         <w:shd w:val="clear" w:color="ffffff" w:themeColor="light1" w:fill="ffffff" w:themeFill="light1"/>
         <w:tcBorders>
           <w:top w:val="single" w:color="000000" w:themeColor="accent5" w:themeTint="90" w:sz="4" w:space="0"/>
-          <w:left w:val="none"/>
-          <w:bottom w:val="none"/>
-          <w:right w:val="none"/>
+          <w:left w:val="none" w:color="000000" w:sz="4" w:space="0"/>
+          <w:bottom w:val="none" w:color="000000" w:sz="4" w:space="0"/>
+          <w:right w:val="none" w:color="000000" w:sz="4" w:space="0"/>
         </w:tcBorders>
       </w:tcPr>
     </w:tblStylePr>
@@ -14605,9 +14851,9 @@
       </w:tcPr>
     </w:tblStylePr>
   </w:style>
-  <w:style w:type="table" w:styleId="66">
+  <w:style w:type="table" w:styleId="752">
     <w:name w:val="Grid Table 7 Colorful - Accent 6"/>
-    <w:basedOn w:val="671"/>
+    <w:basedOn w:val="863"/>
     <w:uiPriority w:val="99"/>
     <w:pPr>
       <w:pBdr/>
@@ -14709,11 +14955,11 @@
         <w:tblBorders/>
       </w:tblPr>
       <w:tcPr>
-        <w:shd w:color="ffffff"/>
+        <w:shd w:val="clear" w:color="ffffff"/>
         <w:tcBorders>
-          <w:top w:val="none"/>
-          <w:left w:val="none"/>
-          <w:bottom w:val="none"/>
+          <w:top w:val="none" w:color="000000" w:sz="4" w:space="0"/>
+          <w:left w:val="none" w:color="000000" w:sz="4" w:space="0"/>
+          <w:bottom w:val="none" w:color="000000" w:sz="4" w:space="0"/>
           <w:right w:val="single" w:color="000000" w:themeColor="accent6" w:themeTint="90" w:sz="4" w:space="0"/>
         </w:tcBorders>
       </w:tcPr>
@@ -14736,10 +14982,10 @@
       <w:tcPr>
         <w:shd w:val="clear" w:color="ffffff" w:themeColor="light1" w:fill="ffffff" w:themeFill="light1"/>
         <w:tcBorders>
-          <w:top w:val="none"/>
-          <w:left w:val="none"/>
+          <w:top w:val="none" w:color="000000" w:sz="4" w:space="0"/>
+          <w:left w:val="none" w:color="000000" w:sz="4" w:space="0"/>
           <w:bottom w:val="single" w:color="000000" w:themeColor="accent6" w:themeTint="90" w:sz="4" w:space="0"/>
-          <w:right w:val="none"/>
+          <w:right w:val="none" w:color="000000" w:sz="4" w:space="0"/>
         </w:tcBorders>
       </w:tcPr>
     </w:tblStylePr>
@@ -14759,12 +15005,12 @@
         <w:tblBorders/>
       </w:tblPr>
       <w:tcPr>
-        <w:shd w:color="ffffff"/>
+        <w:shd w:val="clear" w:color="ffffff"/>
         <w:tcBorders>
-          <w:top w:val="none"/>
+          <w:top w:val="none" w:color="000000" w:sz="4" w:space="0"/>
           <w:left w:val="single" w:color="000000" w:themeColor="accent6" w:themeTint="90" w:sz="4" w:space="0"/>
-          <w:bottom w:val="none"/>
-          <w:right w:val="none"/>
+          <w:bottom w:val="none" w:color="000000" w:sz="4" w:space="0"/>
+          <w:right w:val="none" w:color="000000" w:sz="4" w:space="0"/>
         </w:tcBorders>
       </w:tcPr>
     </w:tblStylePr>
@@ -14787,9 +15033,9 @@
         <w:shd w:val="clear" w:color="ffffff" w:themeColor="light1" w:fill="ffffff" w:themeFill="light1"/>
         <w:tcBorders>
           <w:top w:val="single" w:color="000000" w:themeColor="accent6" w:themeTint="90" w:sz="4" w:space="0"/>
-          <w:left w:val="none"/>
-          <w:bottom w:val="none"/>
-          <w:right w:val="none"/>
+          <w:left w:val="none" w:color="000000" w:sz="4" w:space="0"/>
+          <w:bottom w:val="none" w:color="000000" w:sz="4" w:space="0"/>
+          <w:right w:val="none" w:color="000000" w:sz="4" w:space="0"/>
         </w:tcBorders>
       </w:tcPr>
     </w:tblStylePr>
@@ -14859,9 +15105,9 @@
       </w:tcPr>
     </w:tblStylePr>
   </w:style>
-  <w:style w:type="table" w:styleId="67">
+  <w:style w:type="table" w:styleId="753">
     <w:name w:val="List Table 1 Light"/>
-    <w:basedOn w:val="671"/>
+    <w:basedOn w:val="863"/>
     <w:uiPriority w:val="99"/>
     <w:pPr>
       <w:pBdr/>
@@ -15075,9 +15321,9 @@
       </w:tcPr>
     </w:tblStylePr>
   </w:style>
-  <w:style w:type="table" w:styleId="68">
+  <w:style w:type="table" w:styleId="754">
     <w:name w:val="List Table 1 Light - Accent 1"/>
-    <w:basedOn w:val="671"/>
+    <w:basedOn w:val="863"/>
     <w:uiPriority w:val="99"/>
     <w:pPr>
       <w:pBdr/>
@@ -15291,9 +15537,9 @@
       </w:tcPr>
     </w:tblStylePr>
   </w:style>
-  <w:style w:type="table" w:styleId="69">
+  <w:style w:type="table" w:styleId="755">
     <w:name w:val="List Table 1 Light - Accent 2"/>
-    <w:basedOn w:val="671"/>
+    <w:basedOn w:val="863"/>
     <w:uiPriority w:val="99"/>
     <w:pPr>
       <w:pBdr/>
@@ -15507,9 +15753,9 @@
       </w:tcPr>
     </w:tblStylePr>
   </w:style>
-  <w:style w:type="table" w:styleId="70">
+  <w:style w:type="table" w:styleId="756">
     <w:name w:val="List Table 1 Light - Accent 3"/>
-    <w:basedOn w:val="671"/>
+    <w:basedOn w:val="863"/>
     <w:uiPriority w:val="99"/>
     <w:pPr>
       <w:pBdr/>
@@ -15723,9 +15969,9 @@
       </w:tcPr>
     </w:tblStylePr>
   </w:style>
-  <w:style w:type="table" w:styleId="71">
+  <w:style w:type="table" w:styleId="757">
     <w:name w:val="List Table 1 Light - Accent 4"/>
-    <w:basedOn w:val="671"/>
+    <w:basedOn w:val="863"/>
     <w:uiPriority w:val="99"/>
     <w:pPr>
       <w:pBdr/>
@@ -15939,9 +16185,9 @@
       </w:tcPr>
     </w:tblStylePr>
   </w:style>
-  <w:style w:type="table" w:styleId="72">
+  <w:style w:type="table" w:styleId="758">
     <w:name w:val="List Table 1 Light - Accent 5"/>
-    <w:basedOn w:val="671"/>
+    <w:basedOn w:val="863"/>
     <w:uiPriority w:val="99"/>
     <w:pPr>
       <w:pBdr/>
@@ -16155,9 +16401,9 @@
       </w:tcPr>
     </w:tblStylePr>
   </w:style>
-  <w:style w:type="table" w:styleId="73">
+  <w:style w:type="table" w:styleId="759">
     <w:name w:val="List Table 1 Light - Accent 6"/>
-    <w:basedOn w:val="671"/>
+    <w:basedOn w:val="863"/>
     <w:uiPriority w:val="99"/>
     <w:pPr>
       <w:pBdr/>
@@ -16371,9 +16617,9 @@
       </w:tcPr>
     </w:tblStylePr>
   </w:style>
-  <w:style w:type="table" w:styleId="74">
+  <w:style w:type="table" w:styleId="760">
     <w:name w:val="List Table 2"/>
-    <w:basedOn w:val="671"/>
+    <w:basedOn w:val="863"/>
     <w:uiPriority w:val="99"/>
     <w:pPr>
       <w:pBdr/>
@@ -16609,9 +16855,9 @@
       </w:tcPr>
     </w:tblStylePr>
   </w:style>
-  <w:style w:type="table" w:styleId="75">
+  <w:style w:type="table" w:styleId="761">
     <w:name w:val="List Table 2 - Accent 1"/>
-    <w:basedOn w:val="671"/>
+    <w:basedOn w:val="863"/>
     <w:uiPriority w:val="99"/>
     <w:pPr>
       <w:pBdr/>
@@ -16847,9 +17093,9 @@
       </w:tcPr>
     </w:tblStylePr>
   </w:style>
-  <w:style w:type="table" w:styleId="76">
+  <w:style w:type="table" w:styleId="762">
     <w:name w:val="List Table 2 - Accent 2"/>
-    <w:basedOn w:val="671"/>
+    <w:basedOn w:val="863"/>
     <w:uiPriority w:val="99"/>
     <w:pPr>
       <w:pBdr/>
@@ -17085,9 +17331,9 @@
       </w:tcPr>
     </w:tblStylePr>
   </w:style>
-  <w:style w:type="table" w:styleId="77">
+  <w:style w:type="table" w:styleId="763">
     <w:name w:val="List Table 2 - Accent 3"/>
-    <w:basedOn w:val="671"/>
+    <w:basedOn w:val="863"/>
     <w:uiPriority w:val="99"/>
     <w:pPr>
       <w:pBdr/>
@@ -17323,9 +17569,9 @@
       </w:tcPr>
     </w:tblStylePr>
   </w:style>
-  <w:style w:type="table" w:styleId="78">
+  <w:style w:type="table" w:styleId="764">
     <w:name w:val="List Table 2 - Accent 4"/>
-    <w:basedOn w:val="671"/>
+    <w:basedOn w:val="863"/>
     <w:uiPriority w:val="99"/>
     <w:pPr>
       <w:pBdr/>
@@ -17561,9 +17807,9 @@
       </w:tcPr>
     </w:tblStylePr>
   </w:style>
-  <w:style w:type="table" w:styleId="79">
+  <w:style w:type="table" w:styleId="765">
     <w:name w:val="List Table 2 - Accent 5"/>
-    <w:basedOn w:val="671"/>
+    <w:basedOn w:val="863"/>
     <w:uiPriority w:val="99"/>
     <w:pPr>
       <w:pBdr/>
@@ -17799,9 +18045,9 @@
       </w:tcPr>
     </w:tblStylePr>
   </w:style>
-  <w:style w:type="table" w:styleId="80">
+  <w:style w:type="table" w:styleId="766">
     <w:name w:val="List Table 2 - Accent 6"/>
-    <w:basedOn w:val="671"/>
+    <w:basedOn w:val="863"/>
     <w:uiPriority w:val="99"/>
     <w:pPr>
       <w:pBdr/>
@@ -18037,9 +18283,9 @@
       </w:tcPr>
     </w:tblStylePr>
   </w:style>
-  <w:style w:type="table" w:styleId="81">
+  <w:style w:type="table" w:styleId="767">
     <w:name w:val="List Table 3"/>
-    <w:basedOn w:val="671"/>
+    <w:basedOn w:val="863"/>
     <w:uiPriority w:val="99"/>
     <w:pPr>
       <w:pBdr/>
@@ -18265,9 +18511,9 @@
       </w:tcPr>
     </w:tblStylePr>
   </w:style>
-  <w:style w:type="table" w:styleId="82">
+  <w:style w:type="table" w:styleId="768">
     <w:name w:val="List Table 3 - Accent 1"/>
-    <w:basedOn w:val="671"/>
+    <w:basedOn w:val="863"/>
     <w:uiPriority w:val="99"/>
     <w:pPr>
       <w:pBdr/>
@@ -18493,9 +18739,9 @@
       </w:tcPr>
     </w:tblStylePr>
   </w:style>
-  <w:style w:type="table" w:styleId="83">
+  <w:style w:type="table" w:styleId="769">
     <w:name w:val="List Table 3 - Accent 2"/>
-    <w:basedOn w:val="671"/>
+    <w:basedOn w:val="863"/>
     <w:uiPriority w:val="99"/>
     <w:pPr>
       <w:pBdr/>
@@ -18721,9 +18967,9 @@
       </w:tcPr>
     </w:tblStylePr>
   </w:style>
-  <w:style w:type="table" w:styleId="84">
+  <w:style w:type="table" w:styleId="770">
     <w:name w:val="List Table 3 - Accent 3"/>
-    <w:basedOn w:val="671"/>
+    <w:basedOn w:val="863"/>
     <w:uiPriority w:val="99"/>
     <w:pPr>
       <w:pBdr/>
@@ -18949,9 +19195,9 @@
       </w:tcPr>
     </w:tblStylePr>
   </w:style>
-  <w:style w:type="table" w:styleId="85">
+  <w:style w:type="table" w:styleId="771">
     <w:name w:val="List Table 3 - Accent 4"/>
-    <w:basedOn w:val="671"/>
+    <w:basedOn w:val="863"/>
     <w:uiPriority w:val="99"/>
     <w:pPr>
       <w:pBdr/>
@@ -19177,9 +19423,9 @@
       </w:tcPr>
     </w:tblStylePr>
   </w:style>
-  <w:style w:type="table" w:styleId="86">
+  <w:style w:type="table" w:styleId="772">
     <w:name w:val="List Table 3 - Accent 5"/>
-    <w:basedOn w:val="671"/>
+    <w:basedOn w:val="863"/>
     <w:uiPriority w:val="99"/>
     <w:pPr>
       <w:pBdr/>
@@ -19405,9 +19651,9 @@
       </w:tcPr>
     </w:tblStylePr>
   </w:style>
-  <w:style w:type="table" w:styleId="87">
+  <w:style w:type="table" w:styleId="773">
     <w:name w:val="List Table 3 - Accent 6"/>
-    <w:basedOn w:val="671"/>
+    <w:basedOn w:val="863"/>
     <w:uiPriority w:val="99"/>
     <w:pPr>
       <w:pBdr/>
@@ -19633,9 +19879,9 @@
       </w:tcPr>
     </w:tblStylePr>
   </w:style>
-  <w:style w:type="table" w:styleId="88">
+  <w:style w:type="table" w:styleId="774">
     <w:name w:val="List Table 4"/>
-    <w:basedOn w:val="671"/>
+    <w:basedOn w:val="863"/>
     <w:uiPriority w:val="99"/>
     <w:pPr>
       <w:pBdr/>
@@ -19858,9 +20104,9 @@
       </w:tcPr>
     </w:tblStylePr>
   </w:style>
-  <w:style w:type="table" w:styleId="89">
+  <w:style w:type="table" w:styleId="775">
     <w:name w:val="List Table 4 - Accent 1"/>
-    <w:basedOn w:val="671"/>
+    <w:basedOn w:val="863"/>
     <w:uiPriority w:val="99"/>
     <w:pPr>
       <w:pBdr/>
@@ -20083,9 +20329,9 @@
       </w:tcPr>
     </w:tblStylePr>
   </w:style>
-  <w:style w:type="table" w:styleId="90">
+  <w:style w:type="table" w:styleId="776">
     <w:name w:val="List Table 4 - Accent 2"/>
-    <w:basedOn w:val="671"/>
+    <w:basedOn w:val="863"/>
     <w:uiPriority w:val="99"/>
     <w:pPr>
       <w:pBdr/>
@@ -20308,9 +20554,9 @@
       </w:tcPr>
     </w:tblStylePr>
   </w:style>
-  <w:style w:type="table" w:styleId="91">
+  <w:style w:type="table" w:styleId="777">
     <w:name w:val="List Table 4 - Accent 3"/>
-    <w:basedOn w:val="671"/>
+    <w:basedOn w:val="863"/>
     <w:uiPriority w:val="99"/>
     <w:pPr>
       <w:pBdr/>
@@ -20533,9 +20779,9 @@
       </w:tcPr>
     </w:tblStylePr>
   </w:style>
-  <w:style w:type="table" w:styleId="92">
+  <w:style w:type="table" w:styleId="778">
     <w:name w:val="List Table 4 - Accent 4"/>
-    <w:basedOn w:val="671"/>
+    <w:basedOn w:val="863"/>
     <w:uiPriority w:val="99"/>
     <w:pPr>
       <w:pBdr/>
@@ -20758,9 +21004,9 @@
       </w:tcPr>
     </w:tblStylePr>
   </w:style>
-  <w:style w:type="table" w:styleId="93">
+  <w:style w:type="table" w:styleId="779">
     <w:name w:val="List Table 4 - Accent 5"/>
-    <w:basedOn w:val="671"/>
+    <w:basedOn w:val="863"/>
     <w:uiPriority w:val="99"/>
     <w:pPr>
       <w:pBdr/>
@@ -20983,9 +21229,9 @@
       </w:tcPr>
     </w:tblStylePr>
   </w:style>
-  <w:style w:type="table" w:styleId="94">
+  <w:style w:type="table" w:styleId="780">
     <w:name w:val="List Table 4 - Accent 6"/>
-    <w:basedOn w:val="671"/>
+    <w:basedOn w:val="863"/>
     <w:uiPriority w:val="99"/>
     <w:pPr>
       <w:pBdr/>
@@ -21208,9 +21454,9 @@
       </w:tcPr>
     </w:tblStylePr>
   </w:style>
-  <w:style w:type="table" w:styleId="95">
+  <w:style w:type="table" w:styleId="781">
     <w:name w:val="List Table 5 Dark"/>
-    <w:basedOn w:val="671"/>
+    <w:basedOn w:val="863"/>
     <w:uiPriority w:val="99"/>
     <w:pPr>
       <w:pBdr/>
@@ -21450,9 +21696,9 @@
       </w:tcPr>
     </w:tblStylePr>
   </w:style>
-  <w:style w:type="table" w:styleId="96">
+  <w:style w:type="table" w:styleId="782">
     <w:name w:val="List Table 5 Dark - Accent 1"/>
-    <w:basedOn w:val="671"/>
+    <w:basedOn w:val="863"/>
     <w:uiPriority w:val="99"/>
     <w:pPr>
       <w:pBdr/>
@@ -21692,9 +21938,9 @@
       </w:tcPr>
     </w:tblStylePr>
   </w:style>
-  <w:style w:type="table" w:styleId="97">
+  <w:style w:type="table" w:styleId="783">
     <w:name w:val="List Table 5 Dark - Accent 2"/>
-    <w:basedOn w:val="671"/>
+    <w:basedOn w:val="863"/>
     <w:uiPriority w:val="99"/>
     <w:pPr>
       <w:pBdr/>
@@ -21934,9 +22180,9 @@
       </w:tcPr>
     </w:tblStylePr>
   </w:style>
-  <w:style w:type="table" w:styleId="98">
+  <w:style w:type="table" w:styleId="784">
     <w:name w:val="List Table 5 Dark - Accent 3"/>
-    <w:basedOn w:val="671"/>
+    <w:basedOn w:val="863"/>
     <w:uiPriority w:val="99"/>
     <w:pPr>
       <w:pBdr/>
@@ -22176,9 +22422,9 @@
       </w:tcPr>
     </w:tblStylePr>
   </w:style>
-  <w:style w:type="table" w:styleId="99">
+  <w:style w:type="table" w:styleId="785">
     <w:name w:val="List Table 5 Dark - Accent 4"/>
-    <w:basedOn w:val="671"/>
+    <w:basedOn w:val="863"/>
     <w:uiPriority w:val="99"/>
     <w:pPr>
       <w:pBdr/>
@@ -22418,9 +22664,9 @@
       </w:tcPr>
     </w:tblStylePr>
   </w:style>
-  <w:style w:type="table" w:styleId="100">
+  <w:style w:type="table" w:styleId="786">
     <w:name w:val="List Table 5 Dark - Accent 5"/>
-    <w:basedOn w:val="671"/>
+    <w:basedOn w:val="863"/>
     <w:uiPriority w:val="99"/>
     <w:pPr>
       <w:pBdr/>
@@ -22660,9 +22906,9 @@
       </w:tcPr>
     </w:tblStylePr>
   </w:style>
-  <w:style w:type="table" w:styleId="101">
+  <w:style w:type="table" w:styleId="787">
     <w:name w:val="List Table 5 Dark - Accent 6"/>
-    <w:basedOn w:val="671"/>
+    <w:basedOn w:val="863"/>
     <w:uiPriority w:val="99"/>
     <w:pPr>
       <w:pBdr/>
@@ -22902,9 +23148,9 @@
       </w:tcPr>
     </w:tblStylePr>
   </w:style>
-  <w:style w:type="table" w:styleId="102">
+  <w:style w:type="table" w:styleId="788">
     <w:name w:val="List Table 6 Colorful"/>
-    <w:basedOn w:val="671"/>
+    <w:basedOn w:val="863"/>
     <w:uiPriority w:val="99"/>
     <w:pPr>
       <w:pBdr/>
@@ -23125,9 +23371,9 @@
       </w:tcPr>
     </w:tblStylePr>
   </w:style>
-  <w:style w:type="table" w:styleId="103">
+  <w:style w:type="table" w:styleId="789">
     <w:name w:val="List Table 6 Colorful - Accent 1"/>
-    <w:basedOn w:val="671"/>
+    <w:basedOn w:val="863"/>
     <w:uiPriority w:val="99"/>
     <w:pPr>
       <w:pBdr/>
@@ -23348,9 +23594,9 @@
       </w:tcPr>
     </w:tblStylePr>
   </w:style>
-  <w:style w:type="table" w:styleId="104">
+  <w:style w:type="table" w:styleId="790">
     <w:name w:val="List Table 6 Colorful - Accent 2"/>
-    <w:basedOn w:val="671"/>
+    <w:basedOn w:val="863"/>
     <w:uiPriority w:val="99"/>
     <w:pPr>
       <w:pBdr/>
@@ -23571,9 +23817,9 @@
       </w:tcPr>
     </w:tblStylePr>
   </w:style>
-  <w:style w:type="table" w:styleId="105">
+  <w:style w:type="table" w:styleId="791">
     <w:name w:val="List Table 6 Colorful - Accent 3"/>
-    <w:basedOn w:val="671"/>
+    <w:basedOn w:val="863"/>
     <w:uiPriority w:val="99"/>
     <w:pPr>
       <w:pBdr/>
@@ -23794,9 +24040,9 @@
       </w:tcPr>
     </w:tblStylePr>
   </w:style>
-  <w:style w:type="table" w:styleId="106">
+  <w:style w:type="table" w:styleId="792">
     <w:name w:val="List Table 6 Colorful - Accent 4"/>
-    <w:basedOn w:val="671"/>
+    <w:basedOn w:val="863"/>
     <w:uiPriority w:val="99"/>
     <w:pPr>
       <w:pBdr/>
@@ -24017,9 +24263,9 @@
       </w:tcPr>
     </w:tblStylePr>
   </w:style>
-  <w:style w:type="table" w:styleId="107">
+  <w:style w:type="table" w:styleId="793">
     <w:name w:val="List Table 6 Colorful - Accent 5"/>
-    <w:basedOn w:val="671"/>
+    <w:basedOn w:val="863"/>
     <w:uiPriority w:val="99"/>
     <w:pPr>
       <w:pBdr/>
@@ -24240,9 +24486,9 @@
       </w:tcPr>
     </w:tblStylePr>
   </w:style>
-  <w:style w:type="table" w:styleId="108">
+  <w:style w:type="table" w:styleId="794">
     <w:name w:val="List Table 6 Colorful - Accent 6"/>
-    <w:basedOn w:val="671"/>
+    <w:basedOn w:val="863"/>
     <w:uiPriority w:val="99"/>
     <w:pPr>
       <w:pBdr/>
@@ -24463,9 +24709,9 @@
       </w:tcPr>
     </w:tblStylePr>
   </w:style>
-  <w:style w:type="table" w:styleId="109">
+  <w:style w:type="table" w:styleId="795">
     <w:name w:val="List Table 7 Colorful"/>
-    <w:basedOn w:val="671"/>
+    <w:basedOn w:val="863"/>
     <w:uiPriority w:val="99"/>
     <w:pPr>
       <w:pBdr/>
@@ -24564,11 +24810,11 @@
         <w:tblBorders/>
       </w:tblPr>
       <w:tcPr>
-        <w:shd w:color="ffffff"/>
+        <w:shd w:val="clear" w:color="ffffff"/>
         <w:tcBorders>
-          <w:top w:val="none"/>
-          <w:left w:val="none"/>
-          <w:bottom w:val="none"/>
+          <w:top w:val="none" w:color="000000" w:sz="4" w:space="0"/>
+          <w:left w:val="none" w:color="000000" w:sz="4" w:space="0"/>
+          <w:bottom w:val="none" w:color="000000" w:sz="4" w:space="0"/>
           <w:right w:val="single" w:color="000000" w:themeColor="text1" w:themeTint="80" w:sz="4" w:space="0"/>
         </w:tcBorders>
       </w:tcPr>
@@ -24591,10 +24837,10 @@
       <w:tcPr>
         <w:shd w:val="clear" w:color="ffffff" w:themeColor="light1" w:fill="ffffff" w:themeFill="light1"/>
         <w:tcBorders>
-          <w:top w:val="none"/>
-          <w:left w:val="none"/>
+          <w:top w:val="none" w:color="000000" w:sz="4" w:space="0"/>
+          <w:left w:val="none" w:color="000000" w:sz="4" w:space="0"/>
           <w:bottom w:val="single" w:color="000000" w:themeColor="text1" w:themeTint="80" w:sz="4" w:space="0"/>
-          <w:right w:val="none"/>
+          <w:right w:val="none" w:color="000000" w:sz="4" w:space="0"/>
         </w:tcBorders>
       </w:tcPr>
     </w:tblStylePr>
@@ -24614,12 +24860,12 @@
         <w:tblBorders/>
       </w:tblPr>
       <w:tcPr>
-        <w:shd w:color="ffffff"/>
+        <w:shd w:val="clear" w:color="ffffff"/>
         <w:tcBorders>
-          <w:top w:val="none"/>
+          <w:top w:val="none" w:color="000000" w:sz="4" w:space="0"/>
           <w:left w:val="single" w:color="000000" w:themeColor="text1" w:themeTint="80" w:sz="4" w:space="0"/>
-          <w:bottom w:val="none"/>
-          <w:right w:val="none"/>
+          <w:bottom w:val="none" w:color="000000" w:sz="4" w:space="0"/>
+          <w:right w:val="none" w:color="000000" w:sz="4" w:space="0"/>
         </w:tcBorders>
       </w:tcPr>
     </w:tblStylePr>
@@ -24642,9 +24888,9 @@
         <w:shd w:val="clear" w:color="ffffff" w:themeColor="light1" w:fill="ffffff" w:themeFill="light1"/>
         <w:tcBorders>
           <w:top w:val="single" w:color="000000" w:themeColor="text1" w:themeTint="80" w:sz="4" w:space="0"/>
-          <w:left w:val="none"/>
-          <w:bottom w:val="none"/>
-          <w:right w:val="none"/>
+          <w:left w:val="none" w:color="000000" w:sz="4" w:space="0"/>
+          <w:bottom w:val="none" w:color="000000" w:sz="4" w:space="0"/>
+          <w:right w:val="none" w:color="000000" w:sz="4" w:space="0"/>
         </w:tcBorders>
       </w:tcPr>
     </w:tblStylePr>
@@ -24719,9 +24965,9 @@
       </w:tcPr>
     </w:tblStylePr>
   </w:style>
-  <w:style w:type="table" w:styleId="110">
+  <w:style w:type="table" w:styleId="796">
     <w:name w:val="List Table 7 Colorful - Accent 1"/>
-    <w:basedOn w:val="671"/>
+    <w:basedOn w:val="863"/>
     <w:uiPriority w:val="99"/>
     <w:pPr>
       <w:pBdr/>
@@ -24820,11 +25066,11 @@
         <w:tblBorders/>
       </w:tblPr>
       <w:tcPr>
-        <w:shd w:color="ffffff"/>
+        <w:shd w:val="clear" w:color="ffffff"/>
         <w:tcBorders>
-          <w:top w:val="none"/>
-          <w:left w:val="none"/>
-          <w:bottom w:val="none"/>
+          <w:top w:val="none" w:color="000000" w:sz="4" w:space="0"/>
+          <w:left w:val="none" w:color="000000" w:sz="4" w:space="0"/>
+          <w:bottom w:val="none" w:color="000000" w:sz="4" w:space="0"/>
           <w:right w:val="single" w:color="000000" w:themeColor="accent1" w:sz="4" w:space="0"/>
         </w:tcBorders>
       </w:tcPr>
@@ -24847,10 +25093,10 @@
       <w:tcPr>
         <w:shd w:val="clear" w:color="ffffff" w:themeColor="light1" w:fill="ffffff" w:themeFill="light1"/>
         <w:tcBorders>
-          <w:top w:val="none"/>
-          <w:left w:val="none"/>
+          <w:top w:val="none" w:color="000000" w:sz="4" w:space="0"/>
+          <w:left w:val="none" w:color="000000" w:sz="4" w:space="0"/>
           <w:bottom w:val="single" w:color="000000" w:themeColor="accent1" w:sz="4" w:space="0"/>
-          <w:right w:val="none"/>
+          <w:right w:val="none" w:color="000000" w:sz="4" w:space="0"/>
         </w:tcBorders>
       </w:tcPr>
     </w:tblStylePr>
@@ -24870,12 +25116,12 @@
         <w:tblBorders/>
       </w:tblPr>
       <w:tcPr>
-        <w:shd w:color="ffffff"/>
+        <w:shd w:val="clear" w:color="ffffff"/>
         <w:tcBorders>
-          <w:top w:val="none"/>
+          <w:top w:val="none" w:color="000000" w:sz="4" w:space="0"/>
           <w:left w:val="single" w:color="000000" w:themeColor="accent1" w:sz="4" w:space="0"/>
-          <w:bottom w:val="none"/>
-          <w:right w:val="none"/>
+          <w:bottom w:val="none" w:color="000000" w:sz="4" w:space="0"/>
+          <w:right w:val="none" w:color="000000" w:sz="4" w:space="0"/>
         </w:tcBorders>
       </w:tcPr>
     </w:tblStylePr>
@@ -24898,9 +25144,9 @@
         <w:shd w:val="clear" w:color="ffffff" w:themeColor="light1" w:fill="ffffff" w:themeFill="light1"/>
         <w:tcBorders>
           <w:top w:val="single" w:color="000000" w:themeColor="accent1" w:sz="4" w:space="0"/>
-          <w:left w:val="none"/>
-          <w:bottom w:val="none"/>
-          <w:right w:val="none"/>
+          <w:left w:val="none" w:color="000000" w:sz="4" w:space="0"/>
+          <w:bottom w:val="none" w:color="000000" w:sz="4" w:space="0"/>
+          <w:right w:val="none" w:color="000000" w:sz="4" w:space="0"/>
         </w:tcBorders>
       </w:tcPr>
     </w:tblStylePr>
@@ -24975,9 +25221,9 @@
       </w:tcPr>
     </w:tblStylePr>
   </w:style>
-  <w:style w:type="table" w:styleId="111">
+  <w:style w:type="table" w:styleId="797">
     <w:name w:val="List Table 7 Colorful - Accent 2"/>
-    <w:basedOn w:val="671"/>
+    <w:basedOn w:val="863"/>
     <w:uiPriority w:val="99"/>
     <w:pPr>
       <w:pBdr/>
@@ -25076,11 +25322,11 @@
         <w:tblBorders/>
       </w:tblPr>
       <w:tcPr>
-        <w:shd w:color="ffffff"/>
+        <w:shd w:val="clear" w:color="ffffff"/>
         <w:tcBorders>
-          <w:top w:val="none"/>
-          <w:left w:val="none"/>
-          <w:bottom w:val="none"/>
+          <w:top w:val="none" w:color="000000" w:sz="4" w:space="0"/>
+          <w:left w:val="none" w:color="000000" w:sz="4" w:space="0"/>
+          <w:bottom w:val="none" w:color="000000" w:sz="4" w:space="0"/>
           <w:right w:val="single" w:color="000000" w:themeColor="accent2" w:themeTint="97" w:sz="4" w:space="0"/>
         </w:tcBorders>
       </w:tcPr>
@@ -25103,10 +25349,10 @@
       <w:tcPr>
         <w:shd w:val="clear" w:color="ffffff" w:themeColor="light1" w:fill="ffffff" w:themeFill="light1"/>
         <w:tcBorders>
-          <w:top w:val="none"/>
-          <w:left w:val="none"/>
+          <w:top w:val="none" w:color="000000" w:sz="4" w:space="0"/>
+          <w:left w:val="none" w:color="000000" w:sz="4" w:space="0"/>
           <w:bottom w:val="single" w:color="000000" w:themeColor="accent2" w:themeTint="97" w:sz="4" w:space="0"/>
-          <w:right w:val="none"/>
+          <w:right w:val="none" w:color="000000" w:sz="4" w:space="0"/>
         </w:tcBorders>
       </w:tcPr>
     </w:tblStylePr>
@@ -25126,12 +25372,12 @@
         <w:tblBorders/>
       </w:tblPr>
       <w:tcPr>
-        <w:shd w:color="ffffff"/>
+        <w:shd w:val="clear" w:color="ffffff"/>
         <w:tcBorders>
-          <w:top w:val="none"/>
+          <w:top w:val="none" w:color="000000" w:sz="4" w:space="0"/>
           <w:left w:val="single" w:color="000000" w:themeColor="accent2" w:themeTint="97" w:sz="4" w:space="0"/>
-          <w:bottom w:val="none"/>
-          <w:right w:val="none"/>
+          <w:bottom w:val="none" w:color="000000" w:sz="4" w:space="0"/>
+          <w:right w:val="none" w:color="000000" w:sz="4" w:space="0"/>
         </w:tcBorders>
       </w:tcPr>
     </w:tblStylePr>
@@ -25154,9 +25400,9 @@
         <w:shd w:val="clear" w:color="ffffff" w:themeColor="light1" w:fill="ffffff" w:themeFill="light1"/>
         <w:tcBorders>
           <w:top w:val="single" w:color="000000" w:themeColor="accent2" w:themeTint="97" w:sz="4" w:space="0"/>
-          <w:left w:val="none"/>
-          <w:bottom w:val="none"/>
-          <w:right w:val="none"/>
+          <w:left w:val="none" w:color="000000" w:sz="4" w:space="0"/>
+          <w:bottom w:val="none" w:color="000000" w:sz="4" w:space="0"/>
+          <w:right w:val="none" w:color="000000" w:sz="4" w:space="0"/>
         </w:tcBorders>
       </w:tcPr>
     </w:tblStylePr>
@@ -25231,9 +25477,9 @@
       </w:tcPr>
     </w:tblStylePr>
   </w:style>
-  <w:style w:type="table" w:styleId="112">
+  <w:style w:type="table" w:styleId="798">
     <w:name w:val="List Table 7 Colorful - Accent 3"/>
-    <w:basedOn w:val="671"/>
+    <w:basedOn w:val="863"/>
     <w:uiPriority w:val="99"/>
     <w:pPr>
       <w:pBdr/>
@@ -25332,11 +25578,11 @@
         <w:tblBorders/>
       </w:tblPr>
       <w:tcPr>
-        <w:shd w:color="ffffff"/>
+        <w:shd w:val="clear" w:color="ffffff"/>
         <w:tcBorders>
-          <w:top w:val="none"/>
-          <w:left w:val="none"/>
-          <w:bottom w:val="none"/>
+          <w:top w:val="none" w:color="000000" w:sz="4" w:space="0"/>
+          <w:left w:val="none" w:color="000000" w:sz="4" w:space="0"/>
+          <w:bottom w:val="none" w:color="000000" w:sz="4" w:space="0"/>
           <w:right w:val="single" w:color="000000" w:themeColor="accent3" w:themeTint="98" w:sz="4" w:space="0"/>
         </w:tcBorders>
       </w:tcPr>
@@ -25359,10 +25605,10 @@
       <w:tcPr>
         <w:shd w:val="clear" w:color="ffffff" w:themeColor="light1" w:fill="ffffff" w:themeFill="light1"/>
         <w:tcBorders>
-          <w:top w:val="none"/>
-          <w:left w:val="none"/>
+          <w:top w:val="none" w:color="000000" w:sz="4" w:space="0"/>
+          <w:left w:val="none" w:color="000000" w:sz="4" w:space="0"/>
           <w:bottom w:val="single" w:color="000000" w:themeColor="accent3" w:themeTint="98" w:sz="4" w:space="0"/>
-          <w:right w:val="none"/>
+          <w:right w:val="none" w:color="000000" w:sz="4" w:space="0"/>
         </w:tcBorders>
       </w:tcPr>
     </w:tblStylePr>
@@ -25382,12 +25628,12 @@
         <w:tblBorders/>
       </w:tblPr>
       <w:tcPr>
-        <w:shd w:color="ffffff"/>
+        <w:shd w:val="clear" w:color="ffffff"/>
         <w:tcBorders>
-          <w:top w:val="none"/>
+          <w:top w:val="none" w:color="000000" w:sz="4" w:space="0"/>
           <w:left w:val="single" w:color="000000" w:themeColor="accent3" w:themeTint="98" w:sz="4" w:space="0"/>
-          <w:bottom w:val="none"/>
-          <w:right w:val="none"/>
+          <w:bottom w:val="none" w:color="000000" w:sz="4" w:space="0"/>
+          <w:right w:val="none" w:color="000000" w:sz="4" w:space="0"/>
         </w:tcBorders>
       </w:tcPr>
     </w:tblStylePr>
@@ -25410,9 +25656,9 @@
         <w:shd w:val="clear" w:color="ffffff" w:themeColor="light1" w:fill="ffffff" w:themeFill="light1"/>
         <w:tcBorders>
           <w:top w:val="single" w:color="000000" w:themeColor="accent3" w:themeTint="98" w:sz="4" w:space="0"/>
-          <w:left w:val="none"/>
-          <w:bottom w:val="none"/>
-          <w:right w:val="none"/>
+          <w:left w:val="none" w:color="000000" w:sz="4" w:space="0"/>
+          <w:bottom w:val="none" w:color="000000" w:sz="4" w:space="0"/>
+          <w:right w:val="none" w:color="000000" w:sz="4" w:space="0"/>
         </w:tcBorders>
       </w:tcPr>
     </w:tblStylePr>
@@ -25487,9 +25733,9 @@
       </w:tcPr>
     </w:tblStylePr>
   </w:style>
-  <w:style w:type="table" w:styleId="113">
+  <w:style w:type="table" w:styleId="799">
     <w:name w:val="List Table 7 Colorful - Accent 4"/>
-    <w:basedOn w:val="671"/>
+    <w:basedOn w:val="863"/>
     <w:uiPriority w:val="99"/>
     <w:pPr>
       <w:pBdr/>
@@ -25588,11 +25834,11 @@
         <w:tblBorders/>
       </w:tblPr>
       <w:tcPr>
-        <w:shd w:color="ffffff"/>
+        <w:shd w:val="clear" w:color="ffffff"/>
         <w:tcBorders>
-          <w:top w:val="none"/>
-          <w:left w:val="none"/>
-          <w:bottom w:val="none"/>
+          <w:top w:val="none" w:color="000000" w:sz="4" w:space="0"/>
+          <w:left w:val="none" w:color="000000" w:sz="4" w:space="0"/>
+          <w:bottom w:val="none" w:color="000000" w:sz="4" w:space="0"/>
           <w:right w:val="single" w:color="000000" w:themeColor="accent4" w:themeTint="9A" w:sz="4" w:space="0"/>
         </w:tcBorders>
       </w:tcPr>
@@ -25615,10 +25861,10 @@
       <w:tcPr>
         <w:shd w:val="clear" w:color="ffffff" w:themeColor="light1" w:fill="ffffff" w:themeFill="light1"/>
         <w:tcBorders>
-          <w:top w:val="none"/>
-          <w:left w:val="none"/>
+          <w:top w:val="none" w:color="000000" w:sz="4" w:space="0"/>
+          <w:left w:val="none" w:color="000000" w:sz="4" w:space="0"/>
           <w:bottom w:val="single" w:color="000000" w:themeColor="accent4" w:themeTint="9A" w:sz="4" w:space="0"/>
-          <w:right w:val="none"/>
+          <w:right w:val="none" w:color="000000" w:sz="4" w:space="0"/>
         </w:tcBorders>
       </w:tcPr>
     </w:tblStylePr>
@@ -25638,12 +25884,12 @@
         <w:tblBorders/>
       </w:tblPr>
       <w:tcPr>
-        <w:shd w:color="ffffff"/>
+        <w:shd w:val="clear" w:color="ffffff"/>
         <w:tcBorders>
-          <w:top w:val="none"/>
+          <w:top w:val="none" w:color="000000" w:sz="4" w:space="0"/>
           <w:left w:val="single" w:color="000000" w:themeColor="accent4" w:themeTint="9A" w:sz="4" w:space="0"/>
-          <w:bottom w:val="none"/>
-          <w:right w:val="none"/>
+          <w:bottom w:val="none" w:color="000000" w:sz="4" w:space="0"/>
+          <w:right w:val="none" w:color="000000" w:sz="4" w:space="0"/>
         </w:tcBorders>
       </w:tcPr>
     </w:tblStylePr>
@@ -25666,9 +25912,9 @@
         <w:shd w:val="clear" w:color="ffffff" w:themeColor="light1" w:fill="ffffff" w:themeFill="light1"/>
         <w:tcBorders>
           <w:top w:val="single" w:color="000000" w:themeColor="accent4" w:themeTint="9A" w:sz="4" w:space="0"/>
-          <w:left w:val="none"/>
-          <w:bottom w:val="none"/>
-          <w:right w:val="none"/>
+          <w:left w:val="none" w:color="000000" w:sz="4" w:space="0"/>
+          <w:bottom w:val="none" w:color="000000" w:sz="4" w:space="0"/>
+          <w:right w:val="none" w:color="000000" w:sz="4" w:space="0"/>
         </w:tcBorders>
       </w:tcPr>
     </w:tblStylePr>
@@ -25743,9 +25989,9 @@
       </w:tcPr>
     </w:tblStylePr>
   </w:style>
-  <w:style w:type="table" w:styleId="114">
+  <w:style w:type="table" w:styleId="800">
     <w:name w:val="List Table 7 Colorful - Accent 5"/>
-    <w:basedOn w:val="671"/>
+    <w:basedOn w:val="863"/>
     <w:uiPriority w:val="99"/>
     <w:pPr>
       <w:pBdr/>
@@ -25844,11 +26090,11 @@
         <w:tblBorders/>
       </w:tblPr>
       <w:tcPr>
-        <w:shd w:color="ffffff"/>
+        <w:shd w:val="clear" w:color="ffffff"/>
         <w:tcBorders>
-          <w:top w:val="none"/>
-          <w:left w:val="none"/>
-          <w:bottom w:val="none"/>
+          <w:top w:val="none" w:color="000000" w:sz="4" w:space="0"/>
+          <w:left w:val="none" w:color="000000" w:sz="4" w:space="0"/>
+          <w:bottom w:val="none" w:color="000000" w:sz="4" w:space="0"/>
           <w:right w:val="single" w:color="000000" w:themeColor="accent5" w:themeTint="9A" w:sz="4" w:space="0"/>
         </w:tcBorders>
       </w:tcPr>
@@ -25871,10 +26117,10 @@
       <w:tcPr>
         <w:shd w:val="clear" w:color="ffffff" w:themeColor="light1" w:fill="ffffff" w:themeFill="light1"/>
         <w:tcBorders>
-          <w:top w:val="none"/>
-          <w:left w:val="none"/>
+          <w:top w:val="none" w:color="000000" w:sz="4" w:space="0"/>
+          <w:left w:val="none" w:color="000000" w:sz="4" w:space="0"/>
           <w:bottom w:val="single" w:color="000000" w:themeColor="accent5" w:themeTint="9A" w:sz="4" w:space="0"/>
-          <w:right w:val="none"/>
+          <w:right w:val="none" w:color="000000" w:sz="4" w:space="0"/>
         </w:tcBorders>
       </w:tcPr>
     </w:tblStylePr>
@@ -25894,12 +26140,12 @@
         <w:tblBorders/>
       </w:tblPr>
       <w:tcPr>
-        <w:shd w:color="ffffff"/>
+        <w:shd w:val="clear" w:color="ffffff"/>
         <w:tcBorders>
-          <w:top w:val="none"/>
+          <w:top w:val="none" w:color="000000" w:sz="4" w:space="0"/>
           <w:left w:val="single" w:color="000000" w:themeColor="accent5" w:themeTint="9A" w:sz="4" w:space="0"/>
-          <w:bottom w:val="none"/>
-          <w:right w:val="none"/>
+          <w:bottom w:val="none" w:color="000000" w:sz="4" w:space="0"/>
+          <w:right w:val="none" w:color="000000" w:sz="4" w:space="0"/>
         </w:tcBorders>
       </w:tcPr>
     </w:tblStylePr>
@@ -25922,9 +26168,9 @@
         <w:shd w:val="clear" w:color="ffffff" w:themeColor="light1" w:fill="ffffff" w:themeFill="light1"/>
         <w:tcBorders>
           <w:top w:val="single" w:color="000000" w:themeColor="accent5" w:themeTint="9A" w:sz="4" w:space="0"/>
-          <w:left w:val="none"/>
-          <w:bottom w:val="none"/>
-          <w:right w:val="none"/>
+          <w:left w:val="none" w:color="000000" w:sz="4" w:space="0"/>
+          <w:bottom w:val="none" w:color="000000" w:sz="4" w:space="0"/>
+          <w:right w:val="none" w:color="000000" w:sz="4" w:space="0"/>
         </w:tcBorders>
       </w:tcPr>
     </w:tblStylePr>
@@ -25999,9 +26245,9 @@
       </w:tcPr>
     </w:tblStylePr>
   </w:style>
-  <w:style w:type="table" w:styleId="115">
+  <w:style w:type="table" w:styleId="801">
     <w:name w:val="List Table 7 Colorful - Accent 6"/>
-    <w:basedOn w:val="671"/>
+    <w:basedOn w:val="863"/>
     <w:uiPriority w:val="99"/>
     <w:pPr>
       <w:pBdr/>
@@ -26100,11 +26346,11 @@
         <w:tblBorders/>
       </w:tblPr>
       <w:tcPr>
-        <w:shd w:color="ffffff"/>
+        <w:shd w:val="clear" w:color="ffffff"/>
         <w:tcBorders>
-          <w:top w:val="none"/>
-          <w:left w:val="none"/>
-          <w:bottom w:val="none"/>
+          <w:top w:val="none" w:color="000000" w:sz="4" w:space="0"/>
+          <w:left w:val="none" w:color="000000" w:sz="4" w:space="0"/>
+          <w:bottom w:val="none" w:color="000000" w:sz="4" w:space="0"/>
           <w:right w:val="single" w:color="000000" w:themeColor="accent6" w:themeTint="98" w:sz="4" w:space="0"/>
         </w:tcBorders>
       </w:tcPr>
@@ -26127,10 +26373,10 @@
       <w:tcPr>
         <w:shd w:val="clear" w:color="ffffff" w:themeColor="light1" w:fill="ffffff" w:themeFill="light1"/>
         <w:tcBorders>
-          <w:top w:val="none"/>
-          <w:left w:val="none"/>
+          <w:top w:val="none" w:color="000000" w:sz="4" w:space="0"/>
+          <w:left w:val="none" w:color="000000" w:sz="4" w:space="0"/>
           <w:bottom w:val="single" w:color="000000" w:themeColor="accent6" w:themeTint="98" w:sz="4" w:space="0"/>
-          <w:right w:val="none"/>
+          <w:right w:val="none" w:color="000000" w:sz="4" w:space="0"/>
         </w:tcBorders>
       </w:tcPr>
     </w:tblStylePr>
@@ -26150,12 +26396,12 @@
         <w:tblBorders/>
       </w:tblPr>
       <w:tcPr>
-        <w:shd w:color="ffffff"/>
+        <w:shd w:val="clear" w:color="ffffff"/>
         <w:tcBorders>
-          <w:top w:val="none"/>
+          <w:top w:val="none" w:color="000000" w:sz="4" w:space="0"/>
           <w:left w:val="single" w:color="000000" w:themeColor="accent6" w:themeTint="98" w:sz="4" w:space="0"/>
-          <w:bottom w:val="none"/>
-          <w:right w:val="none"/>
+          <w:bottom w:val="none" w:color="000000" w:sz="4" w:space="0"/>
+          <w:right w:val="none" w:color="000000" w:sz="4" w:space="0"/>
         </w:tcBorders>
       </w:tcPr>
     </w:tblStylePr>
@@ -26178,9 +26424,9 @@
         <w:shd w:val="clear" w:color="ffffff" w:themeColor="light1" w:fill="ffffff" w:themeFill="light1"/>
         <w:tcBorders>
           <w:top w:val="single" w:color="000000" w:themeColor="accent6" w:themeTint="98" w:sz="4" w:space="0"/>
-          <w:left w:val="none"/>
-          <w:bottom w:val="none"/>
-          <w:right w:val="none"/>
+          <w:left w:val="none" w:color="000000" w:sz="4" w:space="0"/>
+          <w:bottom w:val="none" w:color="000000" w:sz="4" w:space="0"/>
+          <w:right w:val="none" w:color="000000" w:sz="4" w:space="0"/>
         </w:tcBorders>
       </w:tcPr>
     </w:tblStylePr>
@@ -26255,9 +26501,9 @@
       </w:tcPr>
     </w:tblStylePr>
   </w:style>
-  <w:style w:type="table" w:styleId="116">
+  <w:style w:type="table" w:styleId="802">
     <w:name w:val="Lined - Accent"/>
-    <w:basedOn w:val="671"/>
+    <w:basedOn w:val="863"/>
     <w:uiPriority w:val="99"/>
     <w:pPr>
       <w:pBdr/>
@@ -26492,9 +26738,9 @@
       </w:tcPr>
     </w:tblStylePr>
   </w:style>
-  <w:style w:type="table" w:styleId="117">
+  <w:style w:type="table" w:styleId="803">
     <w:name w:val="Lined - Accent 1"/>
-    <w:basedOn w:val="671"/>
+    <w:basedOn w:val="863"/>
     <w:uiPriority w:val="99"/>
     <w:pPr>
       <w:pBdr/>
@@ -26729,9 +26975,9 @@
       </w:tcPr>
     </w:tblStylePr>
   </w:style>
-  <w:style w:type="table" w:styleId="118">
+  <w:style w:type="table" w:styleId="804">
     <w:name w:val="Lined - Accent 2"/>
-    <w:basedOn w:val="671"/>
+    <w:basedOn w:val="863"/>
     <w:uiPriority w:val="99"/>
     <w:pPr>
       <w:pBdr/>
@@ -26966,9 +27212,9 @@
       </w:tcPr>
     </w:tblStylePr>
   </w:style>
-  <w:style w:type="table" w:styleId="119">
+  <w:style w:type="table" w:styleId="805">
     <w:name w:val="Lined - Accent 3"/>
-    <w:basedOn w:val="671"/>
+    <w:basedOn w:val="863"/>
     <w:uiPriority w:val="99"/>
     <w:pPr>
       <w:pBdr/>
@@ -27203,9 +27449,9 @@
       </w:tcPr>
     </w:tblStylePr>
   </w:style>
-  <w:style w:type="table" w:styleId="120">
+  <w:style w:type="table" w:styleId="806">
     <w:name w:val="Lined - Accent 4"/>
-    <w:basedOn w:val="671"/>
+    <w:basedOn w:val="863"/>
     <w:uiPriority w:val="99"/>
     <w:pPr>
       <w:pBdr/>
@@ -27440,9 +27686,9 @@
       </w:tcPr>
     </w:tblStylePr>
   </w:style>
-  <w:style w:type="table" w:styleId="121">
+  <w:style w:type="table" w:styleId="807">
     <w:name w:val="Lined - Accent 5"/>
-    <w:basedOn w:val="671"/>
+    <w:basedOn w:val="863"/>
     <w:uiPriority w:val="99"/>
     <w:pPr>
       <w:pBdr/>
@@ -27677,9 +27923,9 @@
       </w:tcPr>
     </w:tblStylePr>
   </w:style>
-  <w:style w:type="table" w:styleId="122">
+  <w:style w:type="table" w:styleId="808">
     <w:name w:val="Lined - Accent 6"/>
-    <w:basedOn w:val="671"/>
+    <w:basedOn w:val="863"/>
     <w:uiPriority w:val="99"/>
     <w:pPr>
       <w:pBdr/>
@@ -27914,9 +28160,9 @@
       </w:tcPr>
     </w:tblStylePr>
   </w:style>
-  <w:style w:type="table" w:styleId="123">
+  <w:style w:type="table" w:styleId="809">
     <w:name w:val="Bordered &amp; Lined - Accent"/>
-    <w:basedOn w:val="671"/>
+    <w:basedOn w:val="863"/>
     <w:uiPriority w:val="99"/>
     <w:pPr>
       <w:pBdr/>
@@ -28158,9 +28404,9 @@
       </w:tcPr>
     </w:tblStylePr>
   </w:style>
-  <w:style w:type="table" w:styleId="124">
+  <w:style w:type="table" w:styleId="810">
     <w:name w:val="Bordered &amp; Lined - Accent 1"/>
-    <w:basedOn w:val="671"/>
+    <w:basedOn w:val="863"/>
     <w:uiPriority w:val="99"/>
     <w:pPr>
       <w:pBdr/>
@@ -28402,9 +28648,9 @@
       </w:tcPr>
     </w:tblStylePr>
   </w:style>
-  <w:style w:type="table" w:styleId="125">
+  <w:style w:type="table" w:styleId="811">
     <w:name w:val="Bordered &amp; Lined - Accent 2"/>
-    <w:basedOn w:val="671"/>
+    <w:basedOn w:val="863"/>
     <w:uiPriority w:val="99"/>
     <w:pPr>
       <w:pBdr/>
@@ -28646,9 +28892,9 @@
       </w:tcPr>
     </w:tblStylePr>
   </w:style>
-  <w:style w:type="table" w:styleId="126">
+  <w:style w:type="table" w:styleId="812">
     <w:name w:val="Bordered &amp; Lined - Accent 3"/>
-    <w:basedOn w:val="671"/>
+    <w:basedOn w:val="863"/>
     <w:uiPriority w:val="99"/>
     <w:pPr>
       <w:pBdr/>
@@ -28890,9 +29136,9 @@
       </w:tcPr>
     </w:tblStylePr>
   </w:style>
-  <w:style w:type="table" w:styleId="127">
+  <w:style w:type="table" w:styleId="813">
     <w:name w:val="Bordered &amp; Lined - Accent 4"/>
-    <w:basedOn w:val="671"/>
+    <w:basedOn w:val="863"/>
     <w:uiPriority w:val="99"/>
     <w:pPr>
       <w:pBdr/>
@@ -29134,9 +29380,9 @@
       </w:tcPr>
     </w:tblStylePr>
   </w:style>
-  <w:style w:type="table" w:styleId="128">
+  <w:style w:type="table" w:styleId="814">
     <w:name w:val="Bordered &amp; Lined - Accent 5"/>
-    <w:basedOn w:val="671"/>
+    <w:basedOn w:val="863"/>
     <w:uiPriority w:val="99"/>
     <w:pPr>
       <w:pBdr/>
@@ -29378,9 +29624,9 @@
       </w:tcPr>
     </w:tblStylePr>
   </w:style>
-  <w:style w:type="table" w:styleId="129">
+  <w:style w:type="table" w:styleId="815">
     <w:name w:val="Bordered &amp; Lined - Accent 6"/>
-    <w:basedOn w:val="671"/>
+    <w:basedOn w:val="863"/>
     <w:uiPriority w:val="99"/>
     <w:pPr>
       <w:pBdr/>
@@ -29622,9 +29868,9 @@
       </w:tcPr>
     </w:tblStylePr>
   </w:style>
-  <w:style w:type="table" w:styleId="130">
+  <w:style w:type="table" w:styleId="816">
     <w:name w:val="Bordered"/>
-    <w:basedOn w:val="671"/>
+    <w:basedOn w:val="863"/>
     <w:uiPriority w:val="99"/>
     <w:pPr>
       <w:pBdr/>
@@ -29853,9 +30099,9 @@
       </w:tcPr>
     </w:tblStylePr>
   </w:style>
-  <w:style w:type="table" w:styleId="131">
+  <w:style w:type="table" w:styleId="817">
     <w:name w:val="Bordered - Accent 1"/>
-    <w:basedOn w:val="671"/>
+    <w:basedOn w:val="863"/>
     <w:uiPriority w:val="99"/>
     <w:pPr>
       <w:pBdr/>
@@ -30084,9 +30330,9 @@
       </w:tcPr>
     </w:tblStylePr>
   </w:style>
-  <w:style w:type="table" w:styleId="132">
+  <w:style w:type="table" w:styleId="818">
     <w:name w:val="Bordered - Accent 2"/>
-    <w:basedOn w:val="671"/>
+    <w:basedOn w:val="863"/>
     <w:uiPriority w:val="99"/>
     <w:pPr>
       <w:pBdr/>
@@ -30315,9 +30561,9 @@
       </w:tcPr>
     </w:tblStylePr>
   </w:style>
-  <w:style w:type="table" w:styleId="133">
+  <w:style w:type="table" w:styleId="819">
     <w:name w:val="Bordered - Accent 3"/>
-    <w:basedOn w:val="671"/>
+    <w:basedOn w:val="863"/>
     <w:uiPriority w:val="99"/>
     <w:pPr>
       <w:pBdr/>
@@ -30546,9 +30792,9 @@
       </w:tcPr>
     </w:tblStylePr>
   </w:style>
-  <w:style w:type="table" w:styleId="134">
+  <w:style w:type="table" w:styleId="820">
     <w:name w:val="Bordered - Accent 4"/>
-    <w:basedOn w:val="671"/>
+    <w:basedOn w:val="863"/>
     <w:uiPriority w:val="99"/>
     <w:pPr>
       <w:pBdr/>
@@ -30777,9 +31023,9 @@
       </w:tcPr>
     </w:tblStylePr>
   </w:style>
-  <w:style w:type="table" w:styleId="135">
+  <w:style w:type="table" w:styleId="821">
     <w:name w:val="Bordered - Accent 5"/>
-    <w:basedOn w:val="671"/>
+    <w:basedOn w:val="863"/>
     <w:uiPriority w:val="99"/>
     <w:pPr>
       <w:pBdr/>
@@ -31008,9 +31254,9 @@
       </w:tcPr>
     </w:tblStylePr>
   </w:style>
-  <w:style w:type="table" w:styleId="136">
+  <w:style w:type="table" w:styleId="822">
     <w:name w:val="Bordered - Accent 6"/>
-    <w:basedOn w:val="671"/>
+    <w:basedOn w:val="863"/>
     <w:uiPriority w:val="99"/>
     <w:pPr>
       <w:pBdr/>
@@ -31239,9 +31485,9 @@
       </w:tcPr>
     </w:tblStylePr>
   </w:style>
-  <w:style w:type="paragraph" w:styleId="169">
+  <w:style w:type="paragraph" w:styleId="823">
     <w:name w:val="No Spacing"/>
-    <w:basedOn w:val="660"/>
+    <w:basedOn w:val="852"/>
     <w:uiPriority w:val="1"/>
     <w:qFormat/>
     <w:pPr>
@@ -31250,9 +31496,9 @@
       <w:ind/>
     </w:pPr>
   </w:style>
-  <w:style w:type="character" w:styleId="170">
+  <w:style w:type="character" w:styleId="824">
     <w:name w:val="Subtle Emphasis"/>
-    <w:basedOn w:val="670"/>
+    <w:basedOn w:val="862"/>
     <w:uiPriority w:val="19"/>
     <w:qFormat/>
     <w:pPr>
@@ -31266,9 +31512,9 @@
       <w:color w:val="404040" w:themeColor="text1" w:themeTint="BF"/>
     </w:rPr>
   </w:style>
-  <w:style w:type="character" w:styleId="171">
+  <w:style w:type="character" w:styleId="825">
     <w:name w:val="Emphasis"/>
-    <w:basedOn w:val="670"/>
+    <w:basedOn w:val="862"/>
     <w:uiPriority w:val="20"/>
     <w:qFormat/>
     <w:pPr>
@@ -31281,9 +31527,9 @@
       <w:iCs/>
     </w:rPr>
   </w:style>
-  <w:style w:type="character" w:styleId="172">
+  <w:style w:type="character" w:styleId="826">
     <w:name w:val="Strong"/>
-    <w:basedOn w:val="670"/>
+    <w:basedOn w:val="862"/>
     <w:uiPriority w:val="22"/>
     <w:qFormat/>
     <w:pPr>
@@ -31296,9 +31542,9 @@
       <w:bCs/>
     </w:rPr>
   </w:style>
-  <w:style w:type="character" w:styleId="173">
+  <w:style w:type="character" w:styleId="827">
     <w:name w:val="Subtle Reference"/>
-    <w:basedOn w:val="670"/>
+    <w:basedOn w:val="862"/>
     <w:uiPriority w:val="31"/>
     <w:qFormat/>
     <w:pPr>
@@ -31311,9 +31557,9 @@
       <w:color w:val="5a5a5a" w:themeColor="text1" w:themeTint="A5"/>
     </w:rPr>
   </w:style>
-  <w:style w:type="character" w:styleId="174">
+  <w:style w:type="character" w:styleId="828">
     <w:name w:val="Book Title"/>
-    <w:basedOn w:val="670"/>
+    <w:basedOn w:val="862"/>
     <w:uiPriority w:val="33"/>
     <w:qFormat/>
     <w:pPr>
@@ -31329,10 +31575,10 @@
       <w:spacing w:val="5"/>
     </w:rPr>
   </w:style>
-  <w:style w:type="paragraph" w:styleId="175">
+  <w:style w:type="paragraph" w:styleId="829">
     <w:name w:val="Header"/>
-    <w:basedOn w:val="660"/>
-    <w:link w:val="176"/>
+    <w:basedOn w:val="852"/>
+    <w:link w:val="830"/>
     <w:uiPriority w:val="99"/>
     <w:unhideWhenUsed/>
     <w:pPr>
@@ -31345,10 +31591,10 @@
       <w:ind/>
     </w:pPr>
   </w:style>
-  <w:style w:type="character" w:styleId="176">
+  <w:style w:type="character" w:styleId="830">
     <w:name w:val="Header Char"/>
-    <w:basedOn w:val="670"/>
-    <w:link w:val="175"/>
+    <w:basedOn w:val="862"/>
+    <w:link w:val="829"/>
     <w:uiPriority w:val="99"/>
     <w:pPr>
       <w:pBdr/>
@@ -31356,10 +31602,10 @@
       <w:ind/>
     </w:pPr>
   </w:style>
-  <w:style w:type="paragraph" w:styleId="177">
+  <w:style w:type="paragraph" w:styleId="831">
     <w:name w:val="Footer"/>
-    <w:basedOn w:val="660"/>
-    <w:link w:val="178"/>
+    <w:basedOn w:val="852"/>
+    <w:link w:val="832"/>
     <w:uiPriority w:val="99"/>
     <w:unhideWhenUsed/>
     <w:pPr>
@@ -31372,10 +31618,10 @@
       <w:ind/>
     </w:pPr>
   </w:style>
-  <w:style w:type="character" w:styleId="178">
+  <w:style w:type="character" w:styleId="832">
     <w:name w:val="Footer Char"/>
-    <w:basedOn w:val="670"/>
-    <w:link w:val="177"/>
+    <w:basedOn w:val="862"/>
+    <w:link w:val="831"/>
     <w:uiPriority w:val="99"/>
     <w:pPr>
       <w:pBdr/>
@@ -31383,10 +31629,10 @@
       <w:ind/>
     </w:pPr>
   </w:style>
-  <w:style w:type="paragraph" w:styleId="179">
+  <w:style w:type="paragraph" w:styleId="833">
     <w:name w:val="Caption"/>
-    <w:basedOn w:val="660"/>
-    <w:next w:val="660"/>
+    <w:basedOn w:val="852"/>
+    <w:next w:val="852"/>
     <w:uiPriority w:val="35"/>
     <w:unhideWhenUsed/>
     <w:qFormat/>
@@ -31403,10 +31649,10 @@
       <w:szCs w:val="18"/>
     </w:rPr>
   </w:style>
-  <w:style w:type="paragraph" w:styleId="180">
+  <w:style w:type="paragraph" w:styleId="834">
     <w:name w:val="footnote text"/>
-    <w:basedOn w:val="660"/>
-    <w:link w:val="181"/>
+    <w:basedOn w:val="852"/>
+    <w:link w:val="835"/>
     <w:uiPriority w:val="99"/>
     <w:semiHidden/>
     <w:unhideWhenUsed/>
@@ -31420,10 +31666,10 @@
       <w:szCs w:val="20"/>
     </w:rPr>
   </w:style>
-  <w:style w:type="character" w:styleId="181">
+  <w:style w:type="character" w:styleId="835">
     <w:name w:val="Footnote Text Char"/>
-    <w:basedOn w:val="670"/>
-    <w:link w:val="180"/>
+    <w:basedOn w:val="862"/>
+    <w:link w:val="834"/>
     <w:uiPriority w:val="99"/>
     <w:semiHidden/>
     <w:pPr>
@@ -31436,9 +31682,9 @@
       <w:szCs w:val="20"/>
     </w:rPr>
   </w:style>
-  <w:style w:type="character" w:styleId="182">
+  <w:style w:type="character" w:styleId="836">
     <w:name w:val="footnote reference"/>
-    <w:basedOn w:val="670"/>
+    <w:basedOn w:val="862"/>
     <w:uiPriority w:val="99"/>
     <w:semiHidden/>
     <w:unhideWhenUsed/>
@@ -31451,10 +31697,10 @@
       <w:vertAlign w:val="superscript"/>
     </w:rPr>
   </w:style>
-  <w:style w:type="paragraph" w:styleId="183">
+  <w:style w:type="paragraph" w:styleId="837">
     <w:name w:val="endnote text"/>
-    <w:basedOn w:val="660"/>
-    <w:link w:val="184"/>
+    <w:basedOn w:val="852"/>
+    <w:link w:val="838"/>
     <w:uiPriority w:val="99"/>
     <w:semiHidden/>
     <w:unhideWhenUsed/>
@@ -31468,10 +31714,10 @@
       <w:szCs w:val="20"/>
     </w:rPr>
   </w:style>
-  <w:style w:type="character" w:styleId="184">
+  <w:style w:type="character" w:styleId="838">
     <w:name w:val="Endnote Text Char"/>
-    <w:basedOn w:val="670"/>
-    <w:link w:val="183"/>
+    <w:basedOn w:val="862"/>
+    <w:link w:val="837"/>
     <w:uiPriority w:val="99"/>
     <w:semiHidden/>
     <w:pPr>
@@ -31484,9 +31730,9 @@
       <w:szCs w:val="20"/>
     </w:rPr>
   </w:style>
-  <w:style w:type="character" w:styleId="185">
+  <w:style w:type="character" w:styleId="839">
     <w:name w:val="endnote reference"/>
-    <w:basedOn w:val="670"/>
+    <w:basedOn w:val="862"/>
     <w:uiPriority w:val="99"/>
     <w:semiHidden/>
     <w:unhideWhenUsed/>
@@ -31499,9 +31745,9 @@
       <w:vertAlign w:val="superscript"/>
     </w:rPr>
   </w:style>
-  <w:style w:type="character" w:styleId="187">
+  <w:style w:type="character" w:styleId="840">
     <w:name w:val="FollowedHyperlink"/>
-    <w:basedOn w:val="670"/>
+    <w:basedOn w:val="862"/>
     <w:uiPriority w:val="99"/>
     <w:semiHidden/>
     <w:unhideWhenUsed/>
@@ -31515,10 +31761,10 @@
       <w:u w:val="single"/>
     </w:rPr>
   </w:style>
-  <w:style w:type="paragraph" w:styleId="188">
+  <w:style w:type="paragraph" w:styleId="841">
     <w:name w:val="toc 1"/>
-    <w:basedOn w:val="660"/>
-    <w:next w:val="660"/>
+    <w:basedOn w:val="852"/>
+    <w:next w:val="852"/>
     <w:uiPriority w:val="39"/>
     <w:unhideWhenUsed/>
     <w:pPr>
@@ -31527,10 +31773,10 @@
       <w:ind/>
     </w:pPr>
   </w:style>
-  <w:style w:type="paragraph" w:styleId="189">
+  <w:style w:type="paragraph" w:styleId="842">
     <w:name w:val="toc 2"/>
-    <w:basedOn w:val="660"/>
-    <w:next w:val="660"/>
+    <w:basedOn w:val="852"/>
+    <w:next w:val="852"/>
     <w:uiPriority w:val="39"/>
     <w:unhideWhenUsed/>
     <w:pPr>
@@ -31539,10 +31785,10 @@
       <w:ind w:left="220"/>
     </w:pPr>
   </w:style>
-  <w:style w:type="paragraph" w:styleId="190">
+  <w:style w:type="paragraph" w:styleId="843">
     <w:name w:val="toc 3"/>
-    <w:basedOn w:val="660"/>
-    <w:next w:val="660"/>
+    <w:basedOn w:val="852"/>
+    <w:next w:val="852"/>
     <w:uiPriority w:val="39"/>
     <w:unhideWhenUsed/>
     <w:pPr>
@@ -31551,10 +31797,10 @@
       <w:ind w:left="440"/>
     </w:pPr>
   </w:style>
-  <w:style w:type="paragraph" w:styleId="191">
+  <w:style w:type="paragraph" w:styleId="844">
     <w:name w:val="toc 4"/>
-    <w:basedOn w:val="660"/>
-    <w:next w:val="660"/>
+    <w:basedOn w:val="852"/>
+    <w:next w:val="852"/>
     <w:uiPriority w:val="39"/>
     <w:unhideWhenUsed/>
     <w:pPr>
@@ -31563,10 +31809,10 @@
       <w:ind w:left="660"/>
     </w:pPr>
   </w:style>
-  <w:style w:type="paragraph" w:styleId="192">
+  <w:style w:type="paragraph" w:styleId="845">
     <w:name w:val="toc 5"/>
-    <w:basedOn w:val="660"/>
-    <w:next w:val="660"/>
+    <w:basedOn w:val="852"/>
+    <w:next w:val="852"/>
     <w:uiPriority w:val="39"/>
     <w:unhideWhenUsed/>
     <w:pPr>
@@ -31575,10 +31821,10 @@
       <w:ind w:left="880"/>
     </w:pPr>
   </w:style>
-  <w:style w:type="paragraph" w:styleId="193">
+  <w:style w:type="paragraph" w:styleId="846">
     <w:name w:val="toc 6"/>
-    <w:basedOn w:val="660"/>
-    <w:next w:val="660"/>
+    <w:basedOn w:val="852"/>
+    <w:next w:val="852"/>
     <w:uiPriority w:val="39"/>
     <w:unhideWhenUsed/>
     <w:pPr>
@@ -31587,10 +31833,10 @@
       <w:ind w:left="1100"/>
     </w:pPr>
   </w:style>
-  <w:style w:type="paragraph" w:styleId="194">
+  <w:style w:type="paragraph" w:styleId="847">
     <w:name w:val="toc 7"/>
-    <w:basedOn w:val="660"/>
-    <w:next w:val="660"/>
+    <w:basedOn w:val="852"/>
+    <w:next w:val="852"/>
     <w:uiPriority w:val="39"/>
     <w:unhideWhenUsed/>
     <w:pPr>
@@ -31599,10 +31845,10 @@
       <w:ind w:left="1320"/>
     </w:pPr>
   </w:style>
-  <w:style w:type="paragraph" w:styleId="195">
+  <w:style w:type="paragraph" w:styleId="848">
     <w:name w:val="toc 8"/>
-    <w:basedOn w:val="660"/>
-    <w:next w:val="660"/>
+    <w:basedOn w:val="852"/>
+    <w:next w:val="852"/>
     <w:uiPriority w:val="39"/>
     <w:unhideWhenUsed/>
     <w:pPr>
@@ -31611,10 +31857,10 @@
       <w:ind w:left="1540"/>
     </w:pPr>
   </w:style>
-  <w:style w:type="paragraph" w:styleId="196">
+  <w:style w:type="paragraph" w:styleId="849">
     <w:name w:val="toc 9"/>
-    <w:basedOn w:val="660"/>
-    <w:next w:val="660"/>
+    <w:basedOn w:val="852"/>
+    <w:next w:val="852"/>
     <w:uiPriority w:val="39"/>
     <w:unhideWhenUsed/>
     <w:pPr>
@@ -31623,7 +31869,7 @@
       <w:ind w:left="1760"/>
     </w:pPr>
   </w:style>
-  <w:style w:type="paragraph" w:styleId="206">
+  <w:style w:type="paragraph" w:styleId="850">
     <w:name w:val="TOC Heading"/>
     <w:uiPriority w:val="39"/>
     <w:unhideWhenUsed/>
@@ -31633,10 +31879,10 @@
       <w:ind/>
     </w:pPr>
   </w:style>
-  <w:style w:type="paragraph" w:styleId="207">
+  <w:style w:type="paragraph" w:styleId="851">
     <w:name w:val="table of figures"/>
-    <w:basedOn w:val="660"/>
-    <w:next w:val="660"/>
+    <w:basedOn w:val="852"/>
+    <w:next w:val="852"/>
     <w:uiPriority w:val="99"/>
     <w:unhideWhenUsed/>
     <w:pPr>
@@ -31645,7 +31891,7 @@
       <w:ind/>
     </w:pPr>
   </w:style>
-  <w:style w:type="paragraph" w:styleId="660" w:default="1">
+  <w:style w:type="paragraph" w:styleId="852" w:default="1">
     <w:name w:val="Normal"/>
     <w:qFormat/>
     <w:pPr>
@@ -31654,11 +31900,11 @@
       <w:ind/>
     </w:pPr>
   </w:style>
-  <w:style w:type="paragraph" w:styleId="661">
+  <w:style w:type="paragraph" w:styleId="853">
     <w:name w:val="Heading 1"/>
-    <w:basedOn w:val="660"/>
-    <w:next w:val="660"/>
-    <w:link w:val="673"/>
+    <w:basedOn w:val="852"/>
+    <w:next w:val="852"/>
+    <w:link w:val="865"/>
     <w:uiPriority w:val="9"/>
     <w:qFormat/>
     <w:pPr>
@@ -31676,11 +31922,11 @@
       <w:szCs w:val="40"/>
     </w:rPr>
   </w:style>
-  <w:style w:type="paragraph" w:styleId="662">
+  <w:style w:type="paragraph" w:styleId="854">
     <w:name w:val="Heading 2"/>
-    <w:basedOn w:val="660"/>
-    <w:next w:val="660"/>
-    <w:link w:val="674"/>
+    <w:basedOn w:val="852"/>
+    <w:next w:val="852"/>
+    <w:link w:val="866"/>
     <w:uiPriority w:val="9"/>
     <w:semiHidden/>
     <w:unhideWhenUsed/>
@@ -31700,11 +31946,11 @@
       <w:szCs w:val="32"/>
     </w:rPr>
   </w:style>
-  <w:style w:type="paragraph" w:styleId="663">
+  <w:style w:type="paragraph" w:styleId="855">
     <w:name w:val="Heading 3"/>
-    <w:basedOn w:val="660"/>
-    <w:next w:val="660"/>
-    <w:link w:val="675"/>
+    <w:basedOn w:val="852"/>
+    <w:next w:val="852"/>
+    <w:link w:val="867"/>
     <w:uiPriority w:val="9"/>
     <w:semiHidden/>
     <w:unhideWhenUsed/>
@@ -31724,11 +31970,11 @@
       <w:szCs w:val="28"/>
     </w:rPr>
   </w:style>
-  <w:style w:type="paragraph" w:styleId="664">
+  <w:style w:type="paragraph" w:styleId="856">
     <w:name w:val="Heading 4"/>
-    <w:basedOn w:val="660"/>
-    <w:next w:val="660"/>
-    <w:link w:val="676"/>
+    <w:basedOn w:val="852"/>
+    <w:next w:val="852"/>
+    <w:link w:val="868"/>
     <w:uiPriority w:val="9"/>
     <w:semiHidden/>
     <w:unhideWhenUsed/>
@@ -31748,11 +31994,11 @@
       <w:color w:val="0f4761" w:themeColor="accent1" w:themeShade="BF"/>
     </w:rPr>
   </w:style>
-  <w:style w:type="paragraph" w:styleId="665">
+  <w:style w:type="paragraph" w:styleId="857">
     <w:name w:val="Heading 5"/>
-    <w:basedOn w:val="660"/>
-    <w:next w:val="660"/>
-    <w:link w:val="677"/>
+    <w:basedOn w:val="852"/>
+    <w:next w:val="852"/>
+    <w:link w:val="869"/>
     <w:uiPriority w:val="9"/>
     <w:semiHidden/>
     <w:unhideWhenUsed/>
@@ -31770,11 +32016,11 @@
       <w:color w:val="0f4761" w:themeColor="accent1" w:themeShade="BF"/>
     </w:rPr>
   </w:style>
-  <w:style w:type="paragraph" w:styleId="666">
+  <w:style w:type="paragraph" w:styleId="858">
     <w:name w:val="Heading 6"/>
-    <w:basedOn w:val="660"/>
-    <w:next w:val="660"/>
-    <w:link w:val="678"/>
+    <w:basedOn w:val="852"/>
+    <w:next w:val="852"/>
+    <w:link w:val="870"/>
     <w:uiPriority w:val="9"/>
     <w:semiHidden/>
     <w:unhideWhenUsed/>
@@ -31794,11 +32040,11 @@
       <w:color w:val="595959" w:themeColor="text1" w:themeTint="A6"/>
     </w:rPr>
   </w:style>
-  <w:style w:type="paragraph" w:styleId="667">
+  <w:style w:type="paragraph" w:styleId="859">
     <w:name w:val="Heading 7"/>
-    <w:basedOn w:val="660"/>
-    <w:next w:val="660"/>
-    <w:link w:val="679"/>
+    <w:basedOn w:val="852"/>
+    <w:next w:val="852"/>
+    <w:link w:val="871"/>
     <w:uiPriority w:val="9"/>
     <w:semiHidden/>
     <w:unhideWhenUsed/>
@@ -31816,11 +32062,11 @@
       <w:color w:val="595959" w:themeColor="text1" w:themeTint="A6"/>
     </w:rPr>
   </w:style>
-  <w:style w:type="paragraph" w:styleId="668">
+  <w:style w:type="paragraph" w:styleId="860">
     <w:name w:val="Heading 8"/>
-    <w:basedOn w:val="660"/>
-    <w:next w:val="660"/>
-    <w:link w:val="680"/>
+    <w:basedOn w:val="852"/>
+    <w:next w:val="852"/>
+    <w:link w:val="872"/>
     <w:uiPriority w:val="9"/>
     <w:semiHidden/>
     <w:unhideWhenUsed/>
@@ -31840,11 +32086,11 @@
       <w:color w:val="272727" w:themeColor="text1" w:themeTint="D8"/>
     </w:rPr>
   </w:style>
-  <w:style w:type="paragraph" w:styleId="669">
+  <w:style w:type="paragraph" w:styleId="861">
     <w:name w:val="Heading 9"/>
-    <w:basedOn w:val="660"/>
-    <w:next w:val="660"/>
-    <w:link w:val="681"/>
+    <w:basedOn w:val="852"/>
+    <w:next w:val="852"/>
+    <w:link w:val="873"/>
     <w:uiPriority w:val="9"/>
     <w:semiHidden/>
     <w:unhideWhenUsed/>
@@ -31862,7 +32108,7 @@
       <w:color w:val="272727" w:themeColor="text1" w:themeTint="D8"/>
     </w:rPr>
   </w:style>
-  <w:style w:type="character" w:styleId="670" w:default="1">
+  <w:style w:type="character" w:styleId="862" w:default="1">
     <w:name w:val="Default Paragraph Font"/>
     <w:uiPriority w:val="1"/>
     <w:unhideWhenUsed/>
@@ -31872,7 +32118,7 @@
       <w:ind/>
     </w:pPr>
   </w:style>
-  <w:style w:type="table" w:styleId="671" w:default="1">
+  <w:style w:type="table" w:styleId="863" w:default="1">
     <w:name w:val="Normal Table"/>
     <w:uiPriority w:val="99"/>
     <w:semiHidden/>
@@ -32065,7 +32311,7 @@
       </w:tcPr>
     </w:tblStylePr>
   </w:style>
-  <w:style w:type="numbering" w:styleId="672" w:default="1">
+  <w:style w:type="numbering" w:styleId="864" w:default="1">
     <w:name w:val="No List"/>
     <w:uiPriority w:val="99"/>
     <w:semiHidden/>
@@ -32076,10 +32322,10 @@
       <w:ind/>
     </w:pPr>
   </w:style>
-  <w:style w:type="character" w:styleId="673" w:customStyle="1">
+  <w:style w:type="character" w:styleId="865" w:customStyle="1">
     <w:name w:val="Heading 1 Char"/>
-    <w:basedOn w:val="670"/>
-    <w:link w:val="661"/>
+    <w:basedOn w:val="862"/>
+    <w:link w:val="853"/>
     <w:uiPriority w:val="9"/>
     <w:pPr>
       <w:pBdr/>
@@ -32093,10 +32339,10 @@
       <w:szCs w:val="40"/>
     </w:rPr>
   </w:style>
-  <w:style w:type="character" w:styleId="674" w:customStyle="1">
+  <w:style w:type="character" w:styleId="866" w:customStyle="1">
     <w:name w:val="Heading 2 Char"/>
-    <w:basedOn w:val="670"/>
-    <w:link w:val="662"/>
+    <w:basedOn w:val="862"/>
+    <w:link w:val="854"/>
     <w:uiPriority w:val="9"/>
     <w:semiHidden/>
     <w:pPr>
@@ -32111,10 +32357,10 @@
       <w:szCs w:val="32"/>
     </w:rPr>
   </w:style>
-  <w:style w:type="character" w:styleId="675" w:customStyle="1">
+  <w:style w:type="character" w:styleId="867" w:customStyle="1">
     <w:name w:val="Heading 3 Char"/>
-    <w:basedOn w:val="670"/>
-    <w:link w:val="663"/>
+    <w:basedOn w:val="862"/>
+    <w:link w:val="855"/>
     <w:uiPriority w:val="9"/>
     <w:semiHidden/>
     <w:pPr>
@@ -32129,10 +32375,10 @@
       <w:szCs w:val="28"/>
     </w:rPr>
   </w:style>
-  <w:style w:type="character" w:styleId="676" w:customStyle="1">
+  <w:style w:type="character" w:styleId="868" w:customStyle="1">
     <w:name w:val="Heading 4 Char"/>
-    <w:basedOn w:val="670"/>
-    <w:link w:val="664"/>
+    <w:basedOn w:val="862"/>
+    <w:link w:val="856"/>
     <w:uiPriority w:val="9"/>
     <w:semiHidden/>
     <w:pPr>
@@ -32147,10 +32393,10 @@
       <w:color w:val="0f4761" w:themeColor="accent1" w:themeShade="BF"/>
     </w:rPr>
   </w:style>
-  <w:style w:type="character" w:styleId="677" w:customStyle="1">
+  <w:style w:type="character" w:styleId="869" w:customStyle="1">
     <w:name w:val="Heading 5 Char"/>
-    <w:basedOn w:val="670"/>
-    <w:link w:val="665"/>
+    <w:basedOn w:val="862"/>
+    <w:link w:val="857"/>
     <w:uiPriority w:val="9"/>
     <w:semiHidden/>
     <w:pPr>
@@ -32163,10 +32409,10 @@
       <w:color w:val="0f4761" w:themeColor="accent1" w:themeShade="BF"/>
     </w:rPr>
   </w:style>
-  <w:style w:type="character" w:styleId="678" w:customStyle="1">
+  <w:style w:type="character" w:styleId="870" w:customStyle="1">
     <w:name w:val="Heading 6 Char"/>
-    <w:basedOn w:val="670"/>
-    <w:link w:val="666"/>
+    <w:basedOn w:val="862"/>
+    <w:link w:val="858"/>
     <w:uiPriority w:val="9"/>
     <w:semiHidden/>
     <w:pPr>
@@ -32181,10 +32427,10 @@
       <w:color w:val="595959" w:themeColor="text1" w:themeTint="A6"/>
     </w:rPr>
   </w:style>
-  <w:style w:type="character" w:styleId="679" w:customStyle="1">
+  <w:style w:type="character" w:styleId="871" w:customStyle="1">
     <w:name w:val="Heading 7 Char"/>
-    <w:basedOn w:val="670"/>
-    <w:link w:val="667"/>
+    <w:basedOn w:val="862"/>
+    <w:link w:val="859"/>
     <w:uiPriority w:val="9"/>
     <w:semiHidden/>
     <w:pPr>
@@ -32197,10 +32443,10 @@
       <w:color w:val="595959" w:themeColor="text1" w:themeTint="A6"/>
     </w:rPr>
   </w:style>
-  <w:style w:type="character" w:styleId="680" w:customStyle="1">
+  <w:style w:type="character" w:styleId="872" w:customStyle="1">
     <w:name w:val="Heading 8 Char"/>
-    <w:basedOn w:val="670"/>
-    <w:link w:val="668"/>
+    <w:basedOn w:val="862"/>
+    <w:link w:val="860"/>
     <w:uiPriority w:val="9"/>
     <w:semiHidden/>
     <w:pPr>
@@ -32215,10 +32461,10 @@
       <w:color w:val="272727" w:themeColor="text1" w:themeTint="D8"/>
     </w:rPr>
   </w:style>
-  <w:style w:type="character" w:styleId="681" w:customStyle="1">
+  <w:style w:type="character" w:styleId="873" w:customStyle="1">
     <w:name w:val="Heading 9 Char"/>
-    <w:basedOn w:val="670"/>
-    <w:link w:val="669"/>
+    <w:basedOn w:val="862"/>
+    <w:link w:val="861"/>
     <w:uiPriority w:val="9"/>
     <w:semiHidden/>
     <w:pPr>
@@ -32231,11 +32477,11 @@
       <w:color w:val="272727" w:themeColor="text1" w:themeTint="D8"/>
     </w:rPr>
   </w:style>
-  <w:style w:type="paragraph" w:styleId="682">
+  <w:style w:type="paragraph" w:styleId="874">
     <w:name w:val="Title"/>
-    <w:basedOn w:val="660"/>
-    <w:next w:val="660"/>
-    <w:link w:val="683"/>
+    <w:basedOn w:val="852"/>
+    <w:next w:val="852"/>
+    <w:link w:val="875"/>
     <w:uiPriority w:val="10"/>
     <w:qFormat/>
     <w:pPr>
@@ -32251,10 +32497,10 @@
       <w:szCs w:val="56"/>
     </w:rPr>
   </w:style>
-  <w:style w:type="character" w:styleId="683" w:customStyle="1">
+  <w:style w:type="character" w:styleId="875" w:customStyle="1">
     <w:name w:val="Title Char"/>
-    <w:basedOn w:val="670"/>
-    <w:link w:val="682"/>
+    <w:basedOn w:val="862"/>
+    <w:link w:val="874"/>
     <w:uiPriority w:val="10"/>
     <w:pPr>
       <w:pBdr/>
@@ -32268,11 +32514,11 @@
       <w:szCs w:val="56"/>
     </w:rPr>
   </w:style>
-  <w:style w:type="paragraph" w:styleId="684">
+  <w:style w:type="paragraph" w:styleId="876">
     <w:name w:val="Subtitle"/>
-    <w:basedOn w:val="660"/>
-    <w:next w:val="660"/>
-    <w:link w:val="685"/>
+    <w:basedOn w:val="852"/>
+    <w:next w:val="852"/>
+    <w:link w:val="877"/>
     <w:uiPriority w:val="11"/>
     <w:qFormat/>
     <w:pPr>
@@ -32291,10 +32537,10 @@
       <w:szCs w:val="28"/>
     </w:rPr>
   </w:style>
-  <w:style w:type="character" w:styleId="685" w:customStyle="1">
+  <w:style w:type="character" w:styleId="877" w:customStyle="1">
     <w:name w:val="Subtitle Char"/>
-    <w:basedOn w:val="670"/>
-    <w:link w:val="684"/>
+    <w:basedOn w:val="862"/>
+    <w:link w:val="876"/>
     <w:uiPriority w:val="11"/>
     <w:pPr>
       <w:pBdr/>
@@ -32309,11 +32555,11 @@
       <w:szCs w:val="28"/>
     </w:rPr>
   </w:style>
-  <w:style w:type="paragraph" w:styleId="686">
+  <w:style w:type="paragraph" w:styleId="878">
     <w:name w:val="Quote"/>
-    <w:basedOn w:val="660"/>
-    <w:next w:val="660"/>
-    <w:link w:val="687"/>
+    <w:basedOn w:val="852"/>
+    <w:next w:val="852"/>
+    <w:link w:val="879"/>
     <w:uiPriority w:val="29"/>
     <w:qFormat/>
     <w:pPr>
@@ -32328,10 +32574,10 @@
       <w:color w:val="404040" w:themeColor="text1" w:themeTint="BF"/>
     </w:rPr>
   </w:style>
-  <w:style w:type="character" w:styleId="687" w:customStyle="1">
+  <w:style w:type="character" w:styleId="879" w:customStyle="1">
     <w:name w:val="Quote Char"/>
-    <w:basedOn w:val="670"/>
-    <w:link w:val="686"/>
+    <w:basedOn w:val="862"/>
+    <w:link w:val="878"/>
     <w:uiPriority w:val="29"/>
     <w:pPr>
       <w:pBdr/>
@@ -32344,9 +32590,9 @@
       <w:color w:val="404040" w:themeColor="text1" w:themeTint="BF"/>
     </w:rPr>
   </w:style>
-  <w:style w:type="paragraph" w:styleId="688">
+  <w:style w:type="paragraph" w:styleId="880">
     <w:name w:val="List Paragraph"/>
-    <w:basedOn w:val="660"/>
+    <w:basedOn w:val="852"/>
     <w:uiPriority w:val="34"/>
     <w:qFormat/>
     <w:pPr>
@@ -32356,9 +32602,9 @@
       <w:contextualSpacing w:val="true"/>
     </w:pPr>
   </w:style>
-  <w:style w:type="character" w:styleId="689">
+  <w:style w:type="character" w:styleId="881">
     <w:name w:val="Intense Emphasis"/>
-    <w:basedOn w:val="670"/>
+    <w:basedOn w:val="862"/>
     <w:uiPriority w:val="21"/>
     <w:qFormat/>
     <w:pPr>
@@ -32372,11 +32618,11 @@
       <w:color w:val="0f4761" w:themeColor="accent1" w:themeShade="BF"/>
     </w:rPr>
   </w:style>
-  <w:style w:type="paragraph" w:styleId="690">
+  <w:style w:type="paragraph" w:styleId="882">
     <w:name w:val="Intense Quote"/>
-    <w:basedOn w:val="660"/>
-    <w:next w:val="660"/>
-    <w:link w:val="691"/>
+    <w:basedOn w:val="852"/>
+    <w:next w:val="852"/>
+    <w:link w:val="883"/>
     <w:uiPriority w:val="30"/>
     <w:qFormat/>
     <w:pPr>
@@ -32394,10 +32640,10 @@
       <w:color w:val="0f4761" w:themeColor="accent1" w:themeShade="BF"/>
     </w:rPr>
   </w:style>
-  <w:style w:type="character" w:styleId="691" w:customStyle="1">
+  <w:style w:type="character" w:styleId="883" w:customStyle="1">
     <w:name w:val="Intense Quote Char"/>
-    <w:basedOn w:val="670"/>
-    <w:link w:val="690"/>
+    <w:basedOn w:val="862"/>
+    <w:link w:val="882"/>
     <w:uiPriority w:val="30"/>
     <w:pPr>
       <w:pBdr/>
@@ -32410,9 +32656,9 @@
       <w:color w:val="0f4761" w:themeColor="accent1" w:themeShade="BF"/>
     </w:rPr>
   </w:style>
-  <w:style w:type="character" w:styleId="692">
+  <w:style w:type="character" w:styleId="884">
     <w:name w:val="Intense Reference"/>
-    <w:basedOn w:val="670"/>
+    <w:basedOn w:val="862"/>
     <w:uiPriority w:val="32"/>
     <w:qFormat/>
     <w:pPr>
@@ -32428,9 +32674,9 @@
       <w:spacing w:val="5"/>
     </w:rPr>
   </w:style>
-  <w:style w:type="character" w:styleId="693">
+  <w:style w:type="character" w:styleId="885">
     <w:name w:val="Hyperlink"/>
-    <w:basedOn w:val="670"/>
+    <w:basedOn w:val="862"/>
     <w:uiPriority w:val="99"/>
     <w:unhideWhenUsed/>
     <w:pPr>
@@ -32443,9 +32689,9 @@
       <w:u w:val="single"/>
     </w:rPr>
   </w:style>
-  <w:style w:type="character" w:styleId="694">
+  <w:style w:type="character" w:styleId="886">
     <w:name w:val="Unresolved Mention"/>
-    <w:basedOn w:val="670"/>
+    <w:basedOn w:val="862"/>
     <w:uiPriority w:val="99"/>
     <w:semiHidden/>
     <w:unhideWhenUsed/>

</xml_diff>